<commit_message>
second round of edits after jvi review
</commit_message>
<xml_diff>
--- a/importance_of_study.docx
+++ b/importance_of_study.docx
@@ -45,12 +45,2671 @@
         <w:t xml:space="preserve">Alternative splicing, Turkey hemorrhagic enteritis virus, Adenovirus, Transcriptome, RNA sequencing.</w:t>
       </w:r>
     </w:p>
+    <w:bookmarkEnd w:id="20"/>
+    <w:bookmarkStart w:id="21" w:name="list-of-abbreviations"/>
     <w:p>
       <w:pPr>
-        <w:pStyle w:val="BodyText"/>
+        <w:pStyle w:val="Heading2"/>
       </w:pPr>
       <w:r>
-        <w:t xml:space="preserve">Hemorrhagic enteritis (HE) is a disease of turkey poults characterized by immunosuppression (IS), bloody diarrhea, and up to 80% mortality. This disease is caused by</w:t>
+        <w:t xml:space="preserve">List of abbreviations</w:t>
+      </w:r>
+    </w:p>
+    <w:tbl xmlns:w14="http://schemas.microsoft.com/office/word/2010/wordml">
+      <w:tblPr>
+        <w:tblLayout w:type="fixed"/>
+        <w:jc w:val="center"/>
+        <w:tblLook w:firstRow="1" w:lastRow="0" w:firstColumn="0" w:lastColumn="0" w:noHBand="0" w:noVBand="1"/>
+      </w:tblPr>
+      <w:tblGrid>
+        <w:gridCol w:w="1440"/>
+        <w:gridCol w:w="2880"/>
+      </w:tblGrid>
+      <w:tr>
+        <w:trPr>
+          <w:trHeight w:val="360" w:hRule="auto"/>
+          <w:tblHeader/>
+        </w:trPr>
+        header 1
+        <w:tc>
+          <w:tcPr>
+            <w:tcBorders>
+              <w:bottom w:val="single" w:sz="6" w:space="0" w:color="666666"/>
+              <w:top w:val="single" w:sz="6" w:space="0" w:color="666666"/>
+              <w:left w:val="single" w:sz="6" w:space="0" w:color="666666"/>
+              <w:right w:val="single" w:sz="6" w:space="0" w:color="666666"/>
+            </w:tcBorders>
+            <w:shd w:val="clear" w:color="auto" w:fill="FFFFFF"/>
+            <w:tcMar>
+              <w:top w:w="0" w:type="dxa"/>
+              <w:bottom w:w="0" w:type="dxa"/>
+              <w:left w:w="0" w:type="dxa"/>
+              <w:right w:w="0" w:type="dxa"/>
+            </w:tcMar>
+            <w:vAlign w:val="center"/>
+          </w:tcPr>
+          <w:p>
+            <w:pPr>
+              <w:pStyle w:val="Normal"/>
+              <w:jc w:val="center"/>
+              <w:pBdr>
+                <w:bottom w:val="none" w:sz="0" w:space="0" w:color="000000"/>
+                <w:top w:val="none" w:sz="0" w:space="0" w:color="000000"/>
+                <w:left w:val="none" w:sz="0" w:space="0" w:color="000000"/>
+                <w:right w:val="none" w:sz="0" w:space="0" w:color="000000"/>
+              </w:pBdr>
+              <w:spacing w:after="100" w:before="100" w:line="240"/>
+              <w:ind w:left="100" w:right="100" w:firstLine="0" w:firstLineChars="0"/>
+            </w:pPr>
+            <w:r>
+              <w:rPr>
+                <w:rFonts w:ascii="DejaVu Sans" w:hAnsi="DejaVu Sans" w:eastAsia="DejaVu Sans" w:cs="DejaVu Sans"/>
+                <w:i w:val="false"/>
+                <w:b w:val="true"/>
+                <w:u w:val="none"/>
+                <w:sz w:val="22"/>
+                <w:szCs w:val="22"/>
+                <w:color w:val="000000"/>
+              </w:rPr>
+              <w:t xml:space="preserve">Abbreviation</w:t>
+            </w:r>
+          </w:p>
+        </w:tc>
+        <w:tc>
+          <w:tcPr>
+            <w:tcBorders>
+              <w:bottom w:val="single" w:sz="6" w:space="0" w:color="666666"/>
+              <w:top w:val="single" w:sz="6" w:space="0" w:color="666666"/>
+              <w:left w:val="single" w:sz="6" w:space="0" w:color="666666"/>
+              <w:right w:val="single" w:sz="6" w:space="0" w:color="666666"/>
+            </w:tcBorders>
+            <w:shd w:val="clear" w:color="auto" w:fill="FFFFFF"/>
+            <w:tcMar>
+              <w:top w:w="0" w:type="dxa"/>
+              <w:bottom w:w="0" w:type="dxa"/>
+              <w:left w:w="0" w:type="dxa"/>
+              <w:right w:w="0" w:type="dxa"/>
+            </w:tcMar>
+            <w:vAlign w:val="center"/>
+          </w:tcPr>
+          <w:p>
+            <w:pPr>
+              <w:pStyle w:val="Normal"/>
+              <w:jc w:val="center"/>
+              <w:pBdr>
+                <w:bottom w:val="none" w:sz="0" w:space="0" w:color="000000"/>
+                <w:top w:val="none" w:sz="0" w:space="0" w:color="000000"/>
+                <w:left w:val="none" w:sz="0" w:space="0" w:color="000000"/>
+                <w:right w:val="none" w:sz="0" w:space="0" w:color="000000"/>
+              </w:pBdr>
+              <w:spacing w:after="100" w:before="100" w:line="240"/>
+              <w:ind w:left="100" w:right="100" w:firstLine="0" w:firstLineChars="0"/>
+            </w:pPr>
+            <w:r>
+              <w:rPr>
+                <w:rFonts w:ascii="DejaVu Sans" w:hAnsi="DejaVu Sans" w:eastAsia="DejaVu Sans" w:cs="DejaVu Sans"/>
+                <w:i w:val="false"/>
+                <w:b w:val="true"/>
+                <w:u w:val="none"/>
+                <w:sz w:val="22"/>
+                <w:szCs w:val="22"/>
+                <w:color w:val="000000"/>
+              </w:rPr>
+              <w:t xml:space="preserve">Definition</w:t>
+            </w:r>
+          </w:p>
+        </w:tc>
+      </w:tr>
+      <w:tr>
+        <w:trPr>
+          <w:trHeight w:val="360" w:hRule="auto"/>
+        </w:trPr>
+        body 1
+        <w:tc>
+          <w:tcPr>
+            <w:tcBorders>
+              <w:bottom w:val="single" w:sz="6" w:space="0" w:color="666666"/>
+              <w:top w:val="single" w:sz="6" w:space="0" w:color="666666"/>
+              <w:left w:val="single" w:sz="6" w:space="0" w:color="666666"/>
+              <w:right w:val="single" w:sz="6" w:space="0" w:color="666666"/>
+            </w:tcBorders>
+            <w:shd w:val="clear" w:color="auto" w:fill="FFFFFF"/>
+            <w:tcMar>
+              <w:top w:w="0" w:type="dxa"/>
+              <w:bottom w:w="0" w:type="dxa"/>
+              <w:left w:w="0" w:type="dxa"/>
+              <w:right w:w="0" w:type="dxa"/>
+            </w:tcMar>
+            <w:vAlign w:val="center"/>
+          </w:tcPr>
+          <w:p>
+            <w:pPr>
+              <w:pStyle w:val="Normal"/>
+              <w:jc w:val="center"/>
+              <w:pBdr>
+                <w:bottom w:val="none" w:sz="0" w:space="0" w:color="000000"/>
+                <w:top w:val="none" w:sz="0" w:space="0" w:color="000000"/>
+                <w:left w:val="none" w:sz="0" w:space="0" w:color="000000"/>
+                <w:right w:val="none" w:sz="0" w:space="0" w:color="000000"/>
+              </w:pBdr>
+              <w:spacing w:after="100" w:before="100" w:line="240"/>
+              <w:ind w:left="100" w:right="100" w:firstLine="0" w:firstLineChars="0"/>
+            </w:pPr>
+            <w:r>
+              <w:rPr>
+                <w:rFonts w:ascii="DejaVu Sans" w:hAnsi="DejaVu Sans" w:eastAsia="DejaVu Sans" w:cs="DejaVu Sans"/>
+                <w:i w:val="false"/>
+                <w:b w:val="false"/>
+                <w:u w:val="none"/>
+                <w:sz w:val="22"/>
+                <w:szCs w:val="22"/>
+                <w:color w:val="000000"/>
+              </w:rPr>
+              <w:t xml:space="preserve">AdV</w:t>
+            </w:r>
+          </w:p>
+        </w:tc>
+        <w:tc>
+          <w:tcPr>
+            <w:tcBorders>
+              <w:bottom w:val="single" w:sz="6" w:space="0" w:color="666666"/>
+              <w:top w:val="single" w:sz="6" w:space="0" w:color="666666"/>
+              <w:left w:val="single" w:sz="6" w:space="0" w:color="666666"/>
+              <w:right w:val="single" w:sz="6" w:space="0" w:color="666666"/>
+            </w:tcBorders>
+            <w:shd w:val="clear" w:color="auto" w:fill="FFFFFF"/>
+            <w:tcMar>
+              <w:top w:w="0" w:type="dxa"/>
+              <w:bottom w:w="0" w:type="dxa"/>
+              <w:left w:w="0" w:type="dxa"/>
+              <w:right w:w="0" w:type="dxa"/>
+            </w:tcMar>
+            <w:vAlign w:val="center"/>
+          </w:tcPr>
+          <w:p>
+            <w:pPr>
+              <w:pStyle w:val="Normal"/>
+              <w:jc w:val="center"/>
+              <w:pBdr>
+                <w:bottom w:val="none" w:sz="0" w:space="0" w:color="000000"/>
+                <w:top w:val="none" w:sz="0" w:space="0" w:color="000000"/>
+                <w:left w:val="none" w:sz="0" w:space="0" w:color="000000"/>
+                <w:right w:val="none" w:sz="0" w:space="0" w:color="000000"/>
+              </w:pBdr>
+              <w:spacing w:after="100" w:before="100" w:line="240"/>
+              <w:ind w:left="100" w:right="100" w:firstLine="0" w:firstLineChars="0"/>
+            </w:pPr>
+            <w:r>
+              <w:rPr>
+                <w:rFonts w:ascii="DejaVu Sans" w:hAnsi="DejaVu Sans" w:eastAsia="DejaVu Sans" w:cs="DejaVu Sans"/>
+                <w:i w:val="false"/>
+                <w:b w:val="false"/>
+                <w:u w:val="none"/>
+                <w:sz w:val="22"/>
+                <w:szCs w:val="22"/>
+                <w:color w:val="000000"/>
+              </w:rPr>
+              <w:t xml:space="preserve">Adenovirus</w:t>
+            </w:r>
+          </w:p>
+        </w:tc>
+      </w:tr>
+      <w:tr>
+        <w:trPr>
+          <w:trHeight w:val="360" w:hRule="auto"/>
+        </w:trPr>
+        body 2
+        <w:tc>
+          <w:tcPr>
+            <w:tcBorders>
+              <w:bottom w:val="single" w:sz="6" w:space="0" w:color="666666"/>
+              <w:top w:val="single" w:sz="6" w:space="0" w:color="666666"/>
+              <w:left w:val="single" w:sz="6" w:space="0" w:color="666666"/>
+              <w:right w:val="single" w:sz="6" w:space="0" w:color="666666"/>
+            </w:tcBorders>
+            <w:shd w:val="clear" w:color="auto" w:fill="FFFFFF"/>
+            <w:tcMar>
+              <w:top w:w="0" w:type="dxa"/>
+              <w:bottom w:w="0" w:type="dxa"/>
+              <w:left w:w="0" w:type="dxa"/>
+              <w:right w:w="0" w:type="dxa"/>
+            </w:tcMar>
+            <w:vAlign w:val="center"/>
+          </w:tcPr>
+          <w:p>
+            <w:pPr>
+              <w:pStyle w:val="Normal"/>
+              <w:jc w:val="center"/>
+              <w:pBdr>
+                <w:bottom w:val="none" w:sz="0" w:space="0" w:color="000000"/>
+                <w:top w:val="none" w:sz="0" w:space="0" w:color="000000"/>
+                <w:left w:val="none" w:sz="0" w:space="0" w:color="000000"/>
+                <w:right w:val="none" w:sz="0" w:space="0" w:color="000000"/>
+              </w:pBdr>
+              <w:spacing w:after="100" w:before="100" w:line="240"/>
+              <w:ind w:left="100" w:right="100" w:firstLine="0" w:firstLineChars="0"/>
+            </w:pPr>
+            <w:r>
+              <w:rPr>
+                <w:rFonts w:ascii="DejaVu Sans" w:hAnsi="DejaVu Sans" w:eastAsia="DejaVu Sans" w:cs="DejaVu Sans"/>
+                <w:i w:val="false"/>
+                <w:b w:val="false"/>
+                <w:u w:val="none"/>
+                <w:sz w:val="22"/>
+                <w:szCs w:val="22"/>
+                <w:color w:val="000000"/>
+              </w:rPr>
+              <w:t xml:space="preserve">MAdV</w:t>
+            </w:r>
+          </w:p>
+        </w:tc>
+        <w:tc>
+          <w:tcPr>
+            <w:tcBorders>
+              <w:bottom w:val="single" w:sz="6" w:space="0" w:color="666666"/>
+              <w:top w:val="single" w:sz="6" w:space="0" w:color="666666"/>
+              <w:left w:val="single" w:sz="6" w:space="0" w:color="666666"/>
+              <w:right w:val="single" w:sz="6" w:space="0" w:color="666666"/>
+            </w:tcBorders>
+            <w:shd w:val="clear" w:color="auto" w:fill="FFFFFF"/>
+            <w:tcMar>
+              <w:top w:w="0" w:type="dxa"/>
+              <w:bottom w:w="0" w:type="dxa"/>
+              <w:left w:w="0" w:type="dxa"/>
+              <w:right w:w="0" w:type="dxa"/>
+            </w:tcMar>
+            <w:vAlign w:val="center"/>
+          </w:tcPr>
+          <w:p>
+            <w:pPr>
+              <w:pStyle w:val="Normal"/>
+              <w:jc w:val="center"/>
+              <w:pBdr>
+                <w:bottom w:val="none" w:sz="0" w:space="0" w:color="000000"/>
+                <w:top w:val="none" w:sz="0" w:space="0" w:color="000000"/>
+                <w:left w:val="none" w:sz="0" w:space="0" w:color="000000"/>
+                <w:right w:val="none" w:sz="0" w:space="0" w:color="000000"/>
+              </w:pBdr>
+              <w:spacing w:after="100" w:before="100" w:line="240"/>
+              <w:ind w:left="100" w:right="100" w:firstLine="0" w:firstLineChars="0"/>
+            </w:pPr>
+            <w:r>
+              <w:rPr>
+                <w:rFonts w:ascii="DejaVu Sans" w:hAnsi="DejaVu Sans" w:eastAsia="DejaVu Sans" w:cs="DejaVu Sans"/>
+                <w:i w:val="false"/>
+                <w:b w:val="false"/>
+                <w:u w:val="none"/>
+                <w:sz w:val="22"/>
+                <w:szCs w:val="22"/>
+                <w:color w:val="000000"/>
+              </w:rPr>
+              <w:t xml:space="preserve">Mastadenovirus</w:t>
+            </w:r>
+          </w:p>
+        </w:tc>
+      </w:tr>
+      <w:tr>
+        <w:trPr>
+          <w:trHeight w:val="360" w:hRule="auto"/>
+        </w:trPr>
+        body 3
+        <w:tc>
+          <w:tcPr>
+            <w:tcBorders>
+              <w:bottom w:val="single" w:sz="6" w:space="0" w:color="666666"/>
+              <w:top w:val="single" w:sz="6" w:space="0" w:color="666666"/>
+              <w:left w:val="single" w:sz="6" w:space="0" w:color="666666"/>
+              <w:right w:val="single" w:sz="6" w:space="0" w:color="666666"/>
+            </w:tcBorders>
+            <w:shd w:val="clear" w:color="auto" w:fill="FFFFFF"/>
+            <w:tcMar>
+              <w:top w:w="0" w:type="dxa"/>
+              <w:bottom w:w="0" w:type="dxa"/>
+              <w:left w:w="0" w:type="dxa"/>
+              <w:right w:w="0" w:type="dxa"/>
+            </w:tcMar>
+            <w:vAlign w:val="center"/>
+          </w:tcPr>
+          <w:p>
+            <w:pPr>
+              <w:pStyle w:val="Normal"/>
+              <w:jc w:val="center"/>
+              <w:pBdr>
+                <w:bottom w:val="none" w:sz="0" w:space="0" w:color="000000"/>
+                <w:top w:val="none" w:sz="0" w:space="0" w:color="000000"/>
+                <w:left w:val="none" w:sz="0" w:space="0" w:color="000000"/>
+                <w:right w:val="none" w:sz="0" w:space="0" w:color="000000"/>
+              </w:pBdr>
+              <w:spacing w:after="100" w:before="100" w:line="240"/>
+              <w:ind w:left="100" w:right="100" w:firstLine="0" w:firstLineChars="0"/>
+            </w:pPr>
+            <w:r>
+              <w:rPr>
+                <w:rFonts w:ascii="DejaVu Sans" w:hAnsi="DejaVu Sans" w:eastAsia="DejaVu Sans" w:cs="DejaVu Sans"/>
+                <w:i w:val="false"/>
+                <w:b w:val="false"/>
+                <w:u w:val="none"/>
+                <w:sz w:val="22"/>
+                <w:szCs w:val="22"/>
+                <w:color w:val="000000"/>
+              </w:rPr>
+              <w:t xml:space="preserve">SiAdV</w:t>
+            </w:r>
+          </w:p>
+        </w:tc>
+        <w:tc>
+          <w:tcPr>
+            <w:tcBorders>
+              <w:bottom w:val="single" w:sz="6" w:space="0" w:color="666666"/>
+              <w:top w:val="single" w:sz="6" w:space="0" w:color="666666"/>
+              <w:left w:val="single" w:sz="6" w:space="0" w:color="666666"/>
+              <w:right w:val="single" w:sz="6" w:space="0" w:color="666666"/>
+            </w:tcBorders>
+            <w:shd w:val="clear" w:color="auto" w:fill="FFFFFF"/>
+            <w:tcMar>
+              <w:top w:w="0" w:type="dxa"/>
+              <w:bottom w:w="0" w:type="dxa"/>
+              <w:left w:w="0" w:type="dxa"/>
+              <w:right w:w="0" w:type="dxa"/>
+            </w:tcMar>
+            <w:vAlign w:val="center"/>
+          </w:tcPr>
+          <w:p>
+            <w:pPr>
+              <w:pStyle w:val="Normal"/>
+              <w:jc w:val="center"/>
+              <w:pBdr>
+                <w:bottom w:val="none" w:sz="0" w:space="0" w:color="000000"/>
+                <w:top w:val="none" w:sz="0" w:space="0" w:color="000000"/>
+                <w:left w:val="none" w:sz="0" w:space="0" w:color="000000"/>
+                <w:right w:val="none" w:sz="0" w:space="0" w:color="000000"/>
+              </w:pBdr>
+              <w:spacing w:after="100" w:before="100" w:line="240"/>
+              <w:ind w:left="100" w:right="100" w:firstLine="0" w:firstLineChars="0"/>
+            </w:pPr>
+            <w:r>
+              <w:rPr>
+                <w:rFonts w:ascii="DejaVu Sans" w:hAnsi="DejaVu Sans" w:eastAsia="DejaVu Sans" w:cs="DejaVu Sans"/>
+                <w:i w:val="false"/>
+                <w:b w:val="false"/>
+                <w:u w:val="none"/>
+                <w:sz w:val="22"/>
+                <w:szCs w:val="22"/>
+                <w:color w:val="000000"/>
+              </w:rPr>
+              <w:t xml:space="preserve">Siadenovirus</w:t>
+            </w:r>
+          </w:p>
+        </w:tc>
+      </w:tr>
+      <w:tr>
+        <w:trPr>
+          <w:trHeight w:val="360" w:hRule="auto"/>
+        </w:trPr>
+        body 4
+        <w:tc>
+          <w:tcPr>
+            <w:tcBorders>
+              <w:bottom w:val="single" w:sz="6" w:space="0" w:color="666666"/>
+              <w:top w:val="single" w:sz="6" w:space="0" w:color="666666"/>
+              <w:left w:val="single" w:sz="6" w:space="0" w:color="666666"/>
+              <w:right w:val="single" w:sz="6" w:space="0" w:color="666666"/>
+            </w:tcBorders>
+            <w:shd w:val="clear" w:color="auto" w:fill="FFFFFF"/>
+            <w:tcMar>
+              <w:top w:w="0" w:type="dxa"/>
+              <w:bottom w:w="0" w:type="dxa"/>
+              <w:left w:w="0" w:type="dxa"/>
+              <w:right w:w="0" w:type="dxa"/>
+            </w:tcMar>
+            <w:vAlign w:val="center"/>
+          </w:tcPr>
+          <w:p>
+            <w:pPr>
+              <w:pStyle w:val="Normal"/>
+              <w:jc w:val="center"/>
+              <w:pBdr>
+                <w:bottom w:val="none" w:sz="0" w:space="0" w:color="000000"/>
+                <w:top w:val="none" w:sz="0" w:space="0" w:color="000000"/>
+                <w:left w:val="none" w:sz="0" w:space="0" w:color="000000"/>
+                <w:right w:val="none" w:sz="0" w:space="0" w:color="000000"/>
+              </w:pBdr>
+              <w:spacing w:after="100" w:before="100" w:line="240"/>
+              <w:ind w:left="100" w:right="100" w:firstLine="0" w:firstLineChars="0"/>
+            </w:pPr>
+            <w:r>
+              <w:rPr>
+                <w:rFonts w:ascii="DejaVu Sans" w:hAnsi="DejaVu Sans" w:eastAsia="DejaVu Sans" w:cs="DejaVu Sans"/>
+                <w:i w:val="false"/>
+                <w:b w:val="false"/>
+                <w:u w:val="none"/>
+                <w:sz w:val="22"/>
+                <w:szCs w:val="22"/>
+                <w:color w:val="000000"/>
+              </w:rPr>
+              <w:t xml:space="preserve">THEV</w:t>
+            </w:r>
+          </w:p>
+        </w:tc>
+        <w:tc>
+          <w:tcPr>
+            <w:tcBorders>
+              <w:bottom w:val="single" w:sz="6" w:space="0" w:color="666666"/>
+              <w:top w:val="single" w:sz="6" w:space="0" w:color="666666"/>
+              <w:left w:val="single" w:sz="6" w:space="0" w:color="666666"/>
+              <w:right w:val="single" w:sz="6" w:space="0" w:color="666666"/>
+            </w:tcBorders>
+            <w:shd w:val="clear" w:color="auto" w:fill="FFFFFF"/>
+            <w:tcMar>
+              <w:top w:w="0" w:type="dxa"/>
+              <w:bottom w:w="0" w:type="dxa"/>
+              <w:left w:w="0" w:type="dxa"/>
+              <w:right w:w="0" w:type="dxa"/>
+            </w:tcMar>
+            <w:vAlign w:val="center"/>
+          </w:tcPr>
+          <w:p>
+            <w:pPr>
+              <w:pStyle w:val="Normal"/>
+              <w:jc w:val="center"/>
+              <w:pBdr>
+                <w:bottom w:val="none" w:sz="0" w:space="0" w:color="000000"/>
+                <w:top w:val="none" w:sz="0" w:space="0" w:color="000000"/>
+                <w:left w:val="none" w:sz="0" w:space="0" w:color="000000"/>
+                <w:right w:val="none" w:sz="0" w:space="0" w:color="000000"/>
+              </w:pBdr>
+              <w:spacing w:after="100" w:before="100" w:line="240"/>
+              <w:ind w:left="100" w:right="100" w:firstLine="0" w:firstLineChars="0"/>
+            </w:pPr>
+            <w:r>
+              <w:rPr>
+                <w:rFonts w:ascii="DejaVu Sans" w:hAnsi="DejaVu Sans" w:eastAsia="DejaVu Sans" w:cs="DejaVu Sans"/>
+                <w:i w:val="false"/>
+                <w:b w:val="false"/>
+                <w:u w:val="none"/>
+                <w:sz w:val="22"/>
+                <w:szCs w:val="22"/>
+                <w:color w:val="000000"/>
+              </w:rPr>
+              <w:t xml:space="preserve">Turkey Hemorrhagic Enteritis Virus</w:t>
+            </w:r>
+          </w:p>
+        </w:tc>
+      </w:tr>
+      <w:tr>
+        <w:trPr>
+          <w:trHeight w:val="360" w:hRule="auto"/>
+        </w:trPr>
+        body 5
+        <w:tc>
+          <w:tcPr>
+            <w:tcBorders>
+              <w:bottom w:val="single" w:sz="6" w:space="0" w:color="666666"/>
+              <w:top w:val="single" w:sz="6" w:space="0" w:color="666666"/>
+              <w:left w:val="single" w:sz="6" w:space="0" w:color="666666"/>
+              <w:right w:val="single" w:sz="6" w:space="0" w:color="666666"/>
+            </w:tcBorders>
+            <w:shd w:val="clear" w:color="auto" w:fill="FFFFFF"/>
+            <w:tcMar>
+              <w:top w:w="0" w:type="dxa"/>
+              <w:bottom w:w="0" w:type="dxa"/>
+              <w:left w:w="0" w:type="dxa"/>
+              <w:right w:w="0" w:type="dxa"/>
+            </w:tcMar>
+            <w:vAlign w:val="center"/>
+          </w:tcPr>
+          <w:p>
+            <w:pPr>
+              <w:pStyle w:val="Normal"/>
+              <w:jc w:val="center"/>
+              <w:pBdr>
+                <w:bottom w:val="none" w:sz="0" w:space="0" w:color="000000"/>
+                <w:top w:val="none" w:sz="0" w:space="0" w:color="000000"/>
+                <w:left w:val="none" w:sz="0" w:space="0" w:color="000000"/>
+                <w:right w:val="none" w:sz="0" w:space="0" w:color="000000"/>
+              </w:pBdr>
+              <w:spacing w:after="100" w:before="100" w:line="240"/>
+              <w:ind w:left="100" w:right="100" w:firstLine="0" w:firstLineChars="0"/>
+            </w:pPr>
+            <w:r>
+              <w:rPr>
+                <w:rFonts w:ascii="DejaVu Sans" w:hAnsi="DejaVu Sans" w:eastAsia="DejaVu Sans" w:cs="DejaVu Sans"/>
+                <w:i w:val="false"/>
+                <w:b w:val="false"/>
+                <w:u w:val="none"/>
+                <w:sz w:val="22"/>
+                <w:szCs w:val="22"/>
+                <w:color w:val="000000"/>
+              </w:rPr>
+              <w:t xml:space="preserve">HE</w:t>
+            </w:r>
+          </w:p>
+        </w:tc>
+        <w:tc>
+          <w:tcPr>
+            <w:tcBorders>
+              <w:bottom w:val="single" w:sz="6" w:space="0" w:color="666666"/>
+              <w:top w:val="single" w:sz="6" w:space="0" w:color="666666"/>
+              <w:left w:val="single" w:sz="6" w:space="0" w:color="666666"/>
+              <w:right w:val="single" w:sz="6" w:space="0" w:color="666666"/>
+            </w:tcBorders>
+            <w:shd w:val="clear" w:color="auto" w:fill="FFFFFF"/>
+            <w:tcMar>
+              <w:top w:w="0" w:type="dxa"/>
+              <w:bottom w:w="0" w:type="dxa"/>
+              <w:left w:w="0" w:type="dxa"/>
+              <w:right w:w="0" w:type="dxa"/>
+            </w:tcMar>
+            <w:vAlign w:val="center"/>
+          </w:tcPr>
+          <w:p>
+            <w:pPr>
+              <w:pStyle w:val="Normal"/>
+              <w:jc w:val="center"/>
+              <w:pBdr>
+                <w:bottom w:val="none" w:sz="0" w:space="0" w:color="000000"/>
+                <w:top w:val="none" w:sz="0" w:space="0" w:color="000000"/>
+                <w:left w:val="none" w:sz="0" w:space="0" w:color="000000"/>
+                <w:right w:val="none" w:sz="0" w:space="0" w:color="000000"/>
+              </w:pBdr>
+              <w:spacing w:after="100" w:before="100" w:line="240"/>
+              <w:ind w:left="100" w:right="100" w:firstLine="0" w:firstLineChars="0"/>
+            </w:pPr>
+            <w:r>
+              <w:rPr>
+                <w:rFonts w:ascii="DejaVu Sans" w:hAnsi="DejaVu Sans" w:eastAsia="DejaVu Sans" w:cs="DejaVu Sans"/>
+                <w:i w:val="false"/>
+                <w:b w:val="false"/>
+                <w:u w:val="none"/>
+                <w:sz w:val="22"/>
+                <w:szCs w:val="22"/>
+                <w:color w:val="000000"/>
+              </w:rPr>
+              <w:t xml:space="preserve">Hemorrhagic Enteritis</w:t>
+            </w:r>
+          </w:p>
+        </w:tc>
+      </w:tr>
+      <w:tr>
+        <w:trPr>
+          <w:trHeight w:val="360" w:hRule="auto"/>
+        </w:trPr>
+        body 6
+        <w:tc>
+          <w:tcPr>
+            <w:tcBorders>
+              <w:bottom w:val="single" w:sz="6" w:space="0" w:color="666666"/>
+              <w:top w:val="single" w:sz="6" w:space="0" w:color="666666"/>
+              <w:left w:val="single" w:sz="6" w:space="0" w:color="666666"/>
+              <w:right w:val="single" w:sz="6" w:space="0" w:color="666666"/>
+            </w:tcBorders>
+            <w:shd w:val="clear" w:color="auto" w:fill="FFFFFF"/>
+            <w:tcMar>
+              <w:top w:w="0" w:type="dxa"/>
+              <w:bottom w:w="0" w:type="dxa"/>
+              <w:left w:w="0" w:type="dxa"/>
+              <w:right w:w="0" w:type="dxa"/>
+            </w:tcMar>
+            <w:vAlign w:val="center"/>
+          </w:tcPr>
+          <w:p>
+            <w:pPr>
+              <w:pStyle w:val="Normal"/>
+              <w:jc w:val="center"/>
+              <w:pBdr>
+                <w:bottom w:val="none" w:sz="0" w:space="0" w:color="000000"/>
+                <w:top w:val="none" w:sz="0" w:space="0" w:color="000000"/>
+                <w:left w:val="none" w:sz="0" w:space="0" w:color="000000"/>
+                <w:right w:val="none" w:sz="0" w:space="0" w:color="000000"/>
+              </w:pBdr>
+              <w:spacing w:after="100" w:before="100" w:line="240"/>
+              <w:ind w:left="100" w:right="100" w:firstLine="0" w:firstLineChars="0"/>
+            </w:pPr>
+            <w:r>
+              <w:rPr>
+                <w:rFonts w:ascii="DejaVu Sans" w:hAnsi="DejaVu Sans" w:eastAsia="DejaVu Sans" w:cs="DejaVu Sans"/>
+                <w:i w:val="false"/>
+                <w:b w:val="false"/>
+                <w:u w:val="none"/>
+                <w:sz w:val="22"/>
+                <w:szCs w:val="22"/>
+                <w:color w:val="000000"/>
+              </w:rPr>
+              <w:t xml:space="preserve">UTR</w:t>
+            </w:r>
+          </w:p>
+        </w:tc>
+        <w:tc>
+          <w:tcPr>
+            <w:tcBorders>
+              <w:bottom w:val="single" w:sz="6" w:space="0" w:color="666666"/>
+              <w:top w:val="single" w:sz="6" w:space="0" w:color="666666"/>
+              <w:left w:val="single" w:sz="6" w:space="0" w:color="666666"/>
+              <w:right w:val="single" w:sz="6" w:space="0" w:color="666666"/>
+            </w:tcBorders>
+            <w:shd w:val="clear" w:color="auto" w:fill="FFFFFF"/>
+            <w:tcMar>
+              <w:top w:w="0" w:type="dxa"/>
+              <w:bottom w:w="0" w:type="dxa"/>
+              <w:left w:w="0" w:type="dxa"/>
+              <w:right w:w="0" w:type="dxa"/>
+            </w:tcMar>
+            <w:vAlign w:val="center"/>
+          </w:tcPr>
+          <w:p>
+            <w:pPr>
+              <w:pStyle w:val="Normal"/>
+              <w:jc w:val="center"/>
+              <w:pBdr>
+                <w:bottom w:val="none" w:sz="0" w:space="0" w:color="000000"/>
+                <w:top w:val="none" w:sz="0" w:space="0" w:color="000000"/>
+                <w:left w:val="none" w:sz="0" w:space="0" w:color="000000"/>
+                <w:right w:val="none" w:sz="0" w:space="0" w:color="000000"/>
+              </w:pBdr>
+              <w:spacing w:after="100" w:before="100" w:line="240"/>
+              <w:ind w:left="100" w:right="100" w:firstLine="0" w:firstLineChars="0"/>
+            </w:pPr>
+            <w:r>
+              <w:rPr>
+                <w:rFonts w:ascii="DejaVu Sans" w:hAnsi="DejaVu Sans" w:eastAsia="DejaVu Sans" w:cs="DejaVu Sans"/>
+                <w:i w:val="false"/>
+                <w:b w:val="false"/>
+                <w:u w:val="none"/>
+                <w:sz w:val="22"/>
+                <w:szCs w:val="22"/>
+                <w:color w:val="000000"/>
+              </w:rPr>
+              <w:t xml:space="preserve">Untranslated Region</w:t>
+            </w:r>
+          </w:p>
+        </w:tc>
+      </w:tr>
+      <w:tr>
+        <w:trPr>
+          <w:trHeight w:val="360" w:hRule="auto"/>
+        </w:trPr>
+        body 7
+        <w:tc>
+          <w:tcPr>
+            <w:tcBorders>
+              <w:bottom w:val="single" w:sz="6" w:space="0" w:color="666666"/>
+              <w:top w:val="single" w:sz="6" w:space="0" w:color="666666"/>
+              <w:left w:val="single" w:sz="6" w:space="0" w:color="666666"/>
+              <w:right w:val="single" w:sz="6" w:space="0" w:color="666666"/>
+            </w:tcBorders>
+            <w:shd w:val="clear" w:color="auto" w:fill="FFFFFF"/>
+            <w:tcMar>
+              <w:top w:w="0" w:type="dxa"/>
+              <w:bottom w:w="0" w:type="dxa"/>
+              <w:left w:w="0" w:type="dxa"/>
+              <w:right w:w="0" w:type="dxa"/>
+            </w:tcMar>
+            <w:vAlign w:val="center"/>
+          </w:tcPr>
+          <w:p>
+            <w:pPr>
+              <w:pStyle w:val="Normal"/>
+              <w:jc w:val="center"/>
+              <w:pBdr>
+                <w:bottom w:val="none" w:sz="0" w:space="0" w:color="000000"/>
+                <w:top w:val="none" w:sz="0" w:space="0" w:color="000000"/>
+                <w:left w:val="none" w:sz="0" w:space="0" w:color="000000"/>
+                <w:right w:val="none" w:sz="0" w:space="0" w:color="000000"/>
+              </w:pBdr>
+              <w:spacing w:after="100" w:before="100" w:line="240"/>
+              <w:ind w:left="100" w:right="100" w:firstLine="0" w:firstLineChars="0"/>
+            </w:pPr>
+            <w:r>
+              <w:rPr>
+                <w:rFonts w:ascii="DejaVu Sans" w:hAnsi="DejaVu Sans" w:eastAsia="DejaVu Sans" w:cs="DejaVu Sans"/>
+                <w:i w:val="false"/>
+                <w:b w:val="false"/>
+                <w:u w:val="none"/>
+                <w:sz w:val="22"/>
+                <w:szCs w:val="22"/>
+                <w:color w:val="000000"/>
+              </w:rPr>
+              <w:t xml:space="preserve">TU</w:t>
+            </w:r>
+          </w:p>
+        </w:tc>
+        <w:tc>
+          <w:tcPr>
+            <w:tcBorders>
+              <w:bottom w:val="single" w:sz="6" w:space="0" w:color="666666"/>
+              <w:top w:val="single" w:sz="6" w:space="0" w:color="666666"/>
+              <w:left w:val="single" w:sz="6" w:space="0" w:color="666666"/>
+              <w:right w:val="single" w:sz="6" w:space="0" w:color="666666"/>
+            </w:tcBorders>
+            <w:shd w:val="clear" w:color="auto" w:fill="FFFFFF"/>
+            <w:tcMar>
+              <w:top w:w="0" w:type="dxa"/>
+              <w:bottom w:w="0" w:type="dxa"/>
+              <w:left w:w="0" w:type="dxa"/>
+              <w:right w:w="0" w:type="dxa"/>
+            </w:tcMar>
+            <w:vAlign w:val="center"/>
+          </w:tcPr>
+          <w:p>
+            <w:pPr>
+              <w:pStyle w:val="Normal"/>
+              <w:jc w:val="center"/>
+              <w:pBdr>
+                <w:bottom w:val="none" w:sz="0" w:space="0" w:color="000000"/>
+                <w:top w:val="none" w:sz="0" w:space="0" w:color="000000"/>
+                <w:left w:val="none" w:sz="0" w:space="0" w:color="000000"/>
+                <w:right w:val="none" w:sz="0" w:space="0" w:color="000000"/>
+              </w:pBdr>
+              <w:spacing w:after="100" w:before="100" w:line="240"/>
+              <w:ind w:left="100" w:right="100" w:firstLine="0" w:firstLineChars="0"/>
+            </w:pPr>
+            <w:r>
+              <w:rPr>
+                <w:rFonts w:ascii="DejaVu Sans" w:hAnsi="DejaVu Sans" w:eastAsia="DejaVu Sans" w:cs="DejaVu Sans"/>
+                <w:i w:val="false"/>
+                <w:b w:val="false"/>
+                <w:u w:val="none"/>
+                <w:sz w:val="22"/>
+                <w:szCs w:val="22"/>
+                <w:color w:val="000000"/>
+              </w:rPr>
+              <w:t xml:space="preserve">Transcription Unit</w:t>
+            </w:r>
+          </w:p>
+        </w:tc>
+      </w:tr>
+      <w:tr>
+        <w:trPr>
+          <w:trHeight w:val="360" w:hRule="auto"/>
+        </w:trPr>
+        body 8
+        <w:tc>
+          <w:tcPr>
+            <w:tcBorders>
+              <w:bottom w:val="single" w:sz="6" w:space="0" w:color="666666"/>
+              <w:top w:val="single" w:sz="6" w:space="0" w:color="666666"/>
+              <w:left w:val="single" w:sz="6" w:space="0" w:color="666666"/>
+              <w:right w:val="single" w:sz="6" w:space="0" w:color="666666"/>
+            </w:tcBorders>
+            <w:shd w:val="clear" w:color="auto" w:fill="FFFFFF"/>
+            <w:tcMar>
+              <w:top w:w="0" w:type="dxa"/>
+              <w:bottom w:w="0" w:type="dxa"/>
+              <w:left w:w="0" w:type="dxa"/>
+              <w:right w:w="0" w:type="dxa"/>
+            </w:tcMar>
+            <w:vAlign w:val="center"/>
+          </w:tcPr>
+          <w:p>
+            <w:pPr>
+              <w:pStyle w:val="Normal"/>
+              <w:jc w:val="center"/>
+              <w:pBdr>
+                <w:bottom w:val="none" w:sz="0" w:space="0" w:color="000000"/>
+                <w:top w:val="none" w:sz="0" w:space="0" w:color="000000"/>
+                <w:left w:val="none" w:sz="0" w:space="0" w:color="000000"/>
+                <w:right w:val="none" w:sz="0" w:space="0" w:color="000000"/>
+              </w:pBdr>
+              <w:spacing w:after="100" w:before="100" w:line="240"/>
+              <w:ind w:left="100" w:right="100" w:firstLine="0" w:firstLineChars="0"/>
+            </w:pPr>
+            <w:r>
+              <w:rPr>
+                <w:rFonts w:ascii="DejaVu Sans" w:hAnsi="DejaVu Sans" w:eastAsia="DejaVu Sans" w:cs="DejaVu Sans"/>
+                <w:i w:val="false"/>
+                <w:b w:val="false"/>
+                <w:u w:val="none"/>
+                <w:sz w:val="22"/>
+                <w:szCs w:val="22"/>
+                <w:color w:val="000000"/>
+              </w:rPr>
+              <w:t xml:space="preserve">L4P</w:t>
+            </w:r>
+          </w:p>
+        </w:tc>
+        <w:tc>
+          <w:tcPr>
+            <w:tcBorders>
+              <w:bottom w:val="single" w:sz="6" w:space="0" w:color="666666"/>
+              <w:top w:val="single" w:sz="6" w:space="0" w:color="666666"/>
+              <w:left w:val="single" w:sz="6" w:space="0" w:color="666666"/>
+              <w:right w:val="single" w:sz="6" w:space="0" w:color="666666"/>
+            </w:tcBorders>
+            <w:shd w:val="clear" w:color="auto" w:fill="FFFFFF"/>
+            <w:tcMar>
+              <w:top w:w="0" w:type="dxa"/>
+              <w:bottom w:w="0" w:type="dxa"/>
+              <w:left w:w="0" w:type="dxa"/>
+              <w:right w:w="0" w:type="dxa"/>
+            </w:tcMar>
+            <w:vAlign w:val="center"/>
+          </w:tcPr>
+          <w:p>
+            <w:pPr>
+              <w:pStyle w:val="Normal"/>
+              <w:jc w:val="center"/>
+              <w:pBdr>
+                <w:bottom w:val="none" w:sz="0" w:space="0" w:color="000000"/>
+                <w:top w:val="none" w:sz="0" w:space="0" w:color="000000"/>
+                <w:left w:val="none" w:sz="0" w:space="0" w:color="000000"/>
+                <w:right w:val="none" w:sz="0" w:space="0" w:color="000000"/>
+              </w:pBdr>
+              <w:spacing w:after="100" w:before="100" w:line="240"/>
+              <w:ind w:left="100" w:right="100" w:firstLine="0" w:firstLineChars="0"/>
+            </w:pPr>
+            <w:r>
+              <w:rPr>
+                <w:rFonts w:ascii="DejaVu Sans" w:hAnsi="DejaVu Sans" w:eastAsia="DejaVu Sans" w:cs="DejaVu Sans"/>
+                <w:i w:val="false"/>
+                <w:b w:val="false"/>
+                <w:u w:val="none"/>
+                <w:sz w:val="22"/>
+                <w:szCs w:val="22"/>
+                <w:color w:val="000000"/>
+              </w:rPr>
+              <w:t xml:space="preserve">L4 Promoter</w:t>
+            </w:r>
+          </w:p>
+        </w:tc>
+      </w:tr>
+      <w:tr>
+        <w:trPr>
+          <w:trHeight w:val="360" w:hRule="auto"/>
+        </w:trPr>
+        body 9
+        <w:tc>
+          <w:tcPr>
+            <w:tcBorders>
+              <w:bottom w:val="single" w:sz="6" w:space="0" w:color="666666"/>
+              <w:top w:val="single" w:sz="6" w:space="0" w:color="666666"/>
+              <w:left w:val="single" w:sz="6" w:space="0" w:color="666666"/>
+              <w:right w:val="single" w:sz="6" w:space="0" w:color="666666"/>
+            </w:tcBorders>
+            <w:shd w:val="clear" w:color="auto" w:fill="FFFFFF"/>
+            <w:tcMar>
+              <w:top w:w="0" w:type="dxa"/>
+              <w:bottom w:w="0" w:type="dxa"/>
+              <w:left w:w="0" w:type="dxa"/>
+              <w:right w:w="0" w:type="dxa"/>
+            </w:tcMar>
+            <w:vAlign w:val="center"/>
+          </w:tcPr>
+          <w:p>
+            <w:pPr>
+              <w:pStyle w:val="Normal"/>
+              <w:jc w:val="center"/>
+              <w:pBdr>
+                <w:bottom w:val="none" w:sz="0" w:space="0" w:color="000000"/>
+                <w:top w:val="none" w:sz="0" w:space="0" w:color="000000"/>
+                <w:left w:val="none" w:sz="0" w:space="0" w:color="000000"/>
+                <w:right w:val="none" w:sz="0" w:space="0" w:color="000000"/>
+              </w:pBdr>
+              <w:spacing w:after="100" w:before="100" w:line="240"/>
+              <w:ind w:left="100" w:right="100" w:firstLine="0" w:firstLineChars="0"/>
+            </w:pPr>
+            <w:r>
+              <w:rPr>
+                <w:rFonts w:ascii="DejaVu Sans" w:hAnsi="DejaVu Sans" w:eastAsia="DejaVu Sans" w:cs="DejaVu Sans"/>
+                <w:i w:val="false"/>
+                <w:b w:val="false"/>
+                <w:u w:val="none"/>
+                <w:sz w:val="22"/>
+                <w:szCs w:val="22"/>
+                <w:color w:val="000000"/>
+              </w:rPr>
+              <w:t xml:space="preserve">MLP</w:t>
+            </w:r>
+          </w:p>
+        </w:tc>
+        <w:tc>
+          <w:tcPr>
+            <w:tcBorders>
+              <w:bottom w:val="single" w:sz="6" w:space="0" w:color="666666"/>
+              <w:top w:val="single" w:sz="6" w:space="0" w:color="666666"/>
+              <w:left w:val="single" w:sz="6" w:space="0" w:color="666666"/>
+              <w:right w:val="single" w:sz="6" w:space="0" w:color="666666"/>
+            </w:tcBorders>
+            <w:shd w:val="clear" w:color="auto" w:fill="FFFFFF"/>
+            <w:tcMar>
+              <w:top w:w="0" w:type="dxa"/>
+              <w:bottom w:w="0" w:type="dxa"/>
+              <w:left w:w="0" w:type="dxa"/>
+              <w:right w:w="0" w:type="dxa"/>
+            </w:tcMar>
+            <w:vAlign w:val="center"/>
+          </w:tcPr>
+          <w:p>
+            <w:pPr>
+              <w:pStyle w:val="Normal"/>
+              <w:jc w:val="center"/>
+              <w:pBdr>
+                <w:bottom w:val="none" w:sz="0" w:space="0" w:color="000000"/>
+                <w:top w:val="none" w:sz="0" w:space="0" w:color="000000"/>
+                <w:left w:val="none" w:sz="0" w:space="0" w:color="000000"/>
+                <w:right w:val="none" w:sz="0" w:space="0" w:color="000000"/>
+              </w:pBdr>
+              <w:spacing w:after="100" w:before="100" w:line="240"/>
+              <w:ind w:left="100" w:right="100" w:firstLine="0" w:firstLineChars="0"/>
+            </w:pPr>
+            <w:r>
+              <w:rPr>
+                <w:rFonts w:ascii="DejaVu Sans" w:hAnsi="DejaVu Sans" w:eastAsia="DejaVu Sans" w:cs="DejaVu Sans"/>
+                <w:i w:val="false"/>
+                <w:b w:val="false"/>
+                <w:u w:val="none"/>
+                <w:sz w:val="22"/>
+                <w:szCs w:val="22"/>
+                <w:color w:val="000000"/>
+              </w:rPr>
+              <w:t xml:space="preserve">Major Late Promter</w:t>
+            </w:r>
+          </w:p>
+        </w:tc>
+      </w:tr>
+      <w:tr>
+        <w:trPr>
+          <w:trHeight w:val="360" w:hRule="auto"/>
+        </w:trPr>
+        body10
+        <w:tc>
+          <w:tcPr>
+            <w:tcBorders>
+              <w:bottom w:val="single" w:sz="6" w:space="0" w:color="666666"/>
+              <w:top w:val="single" w:sz="6" w:space="0" w:color="666666"/>
+              <w:left w:val="single" w:sz="6" w:space="0" w:color="666666"/>
+              <w:right w:val="single" w:sz="6" w:space="0" w:color="666666"/>
+            </w:tcBorders>
+            <w:shd w:val="clear" w:color="auto" w:fill="FFFFFF"/>
+            <w:tcMar>
+              <w:top w:w="0" w:type="dxa"/>
+              <w:bottom w:w="0" w:type="dxa"/>
+              <w:left w:w="0" w:type="dxa"/>
+              <w:right w:w="0" w:type="dxa"/>
+            </w:tcMar>
+            <w:vAlign w:val="center"/>
+          </w:tcPr>
+          <w:p>
+            <w:pPr>
+              <w:pStyle w:val="Normal"/>
+              <w:jc w:val="center"/>
+              <w:pBdr>
+                <w:bottom w:val="none" w:sz="0" w:space="0" w:color="000000"/>
+                <w:top w:val="none" w:sz="0" w:space="0" w:color="000000"/>
+                <w:left w:val="none" w:sz="0" w:space="0" w:color="000000"/>
+                <w:right w:val="none" w:sz="0" w:space="0" w:color="000000"/>
+              </w:pBdr>
+              <w:spacing w:after="100" w:before="100" w:line="240"/>
+              <w:ind w:left="100" w:right="100" w:firstLine="0" w:firstLineChars="0"/>
+            </w:pPr>
+            <w:r>
+              <w:rPr>
+                <w:rFonts w:ascii="DejaVu Sans" w:hAnsi="DejaVu Sans" w:eastAsia="DejaVu Sans" w:cs="DejaVu Sans"/>
+                <w:i w:val="false"/>
+                <w:b w:val="false"/>
+                <w:u w:val="none"/>
+                <w:sz w:val="22"/>
+                <w:szCs w:val="22"/>
+                <w:color w:val="000000"/>
+              </w:rPr>
+              <w:t xml:space="preserve">E3P</w:t>
+            </w:r>
+          </w:p>
+        </w:tc>
+        <w:tc>
+          <w:tcPr>
+            <w:tcBorders>
+              <w:bottom w:val="single" w:sz="6" w:space="0" w:color="666666"/>
+              <w:top w:val="single" w:sz="6" w:space="0" w:color="666666"/>
+              <w:left w:val="single" w:sz="6" w:space="0" w:color="666666"/>
+              <w:right w:val="single" w:sz="6" w:space="0" w:color="666666"/>
+            </w:tcBorders>
+            <w:shd w:val="clear" w:color="auto" w:fill="FFFFFF"/>
+            <w:tcMar>
+              <w:top w:w="0" w:type="dxa"/>
+              <w:bottom w:w="0" w:type="dxa"/>
+              <w:left w:w="0" w:type="dxa"/>
+              <w:right w:w="0" w:type="dxa"/>
+            </w:tcMar>
+            <w:vAlign w:val="center"/>
+          </w:tcPr>
+          <w:p>
+            <w:pPr>
+              <w:pStyle w:val="Normal"/>
+              <w:jc w:val="center"/>
+              <w:pBdr>
+                <w:bottom w:val="none" w:sz="0" w:space="0" w:color="000000"/>
+                <w:top w:val="none" w:sz="0" w:space="0" w:color="000000"/>
+                <w:left w:val="none" w:sz="0" w:space="0" w:color="000000"/>
+                <w:right w:val="none" w:sz="0" w:space="0" w:color="000000"/>
+              </w:pBdr>
+              <w:spacing w:after="100" w:before="100" w:line="240"/>
+              <w:ind w:left="100" w:right="100" w:firstLine="0" w:firstLineChars="0"/>
+            </w:pPr>
+            <w:r>
+              <w:rPr>
+                <w:rFonts w:ascii="DejaVu Sans" w:hAnsi="DejaVu Sans" w:eastAsia="DejaVu Sans" w:cs="DejaVu Sans"/>
+                <w:i w:val="false"/>
+                <w:b w:val="false"/>
+                <w:u w:val="none"/>
+                <w:sz w:val="22"/>
+                <w:szCs w:val="22"/>
+                <w:color w:val="000000"/>
+              </w:rPr>
+              <w:t xml:space="preserve">E3 Promoter</w:t>
+            </w:r>
+          </w:p>
+        </w:tc>
+      </w:tr>
+      <w:tr>
+        <w:trPr>
+          <w:trHeight w:val="360" w:hRule="auto"/>
+        </w:trPr>
+        body11
+        <w:tc>
+          <w:tcPr>
+            <w:tcBorders>
+              <w:bottom w:val="single" w:sz="6" w:space="0" w:color="666666"/>
+              <w:top w:val="single" w:sz="6" w:space="0" w:color="666666"/>
+              <w:left w:val="single" w:sz="6" w:space="0" w:color="666666"/>
+              <w:right w:val="single" w:sz="6" w:space="0" w:color="666666"/>
+            </w:tcBorders>
+            <w:shd w:val="clear" w:color="auto" w:fill="FFFFFF"/>
+            <w:tcMar>
+              <w:top w:w="0" w:type="dxa"/>
+              <w:bottom w:w="0" w:type="dxa"/>
+              <w:left w:w="0" w:type="dxa"/>
+              <w:right w:w="0" w:type="dxa"/>
+            </w:tcMar>
+            <w:vAlign w:val="center"/>
+          </w:tcPr>
+          <w:p>
+            <w:pPr>
+              <w:pStyle w:val="Normal"/>
+              <w:jc w:val="center"/>
+              <w:pBdr>
+                <w:bottom w:val="none" w:sz="0" w:space="0" w:color="000000"/>
+                <w:top w:val="none" w:sz="0" w:space="0" w:color="000000"/>
+                <w:left w:val="none" w:sz="0" w:space="0" w:color="000000"/>
+                <w:right w:val="none" w:sz="0" w:space="0" w:color="000000"/>
+              </w:pBdr>
+              <w:spacing w:after="100" w:before="100" w:line="240"/>
+              <w:ind w:left="100" w:right="100" w:firstLine="0" w:firstLineChars="0"/>
+            </w:pPr>
+            <w:r>
+              <w:rPr>
+                <w:rFonts w:ascii="DejaVu Sans" w:hAnsi="DejaVu Sans" w:eastAsia="DejaVu Sans" w:cs="DejaVu Sans"/>
+                <w:i w:val="false"/>
+                <w:b w:val="false"/>
+                <w:u w:val="none"/>
+                <w:sz w:val="22"/>
+                <w:szCs w:val="22"/>
+                <w:color w:val="000000"/>
+              </w:rPr>
+              <w:t xml:space="preserve">hpi</w:t>
+            </w:r>
+          </w:p>
+        </w:tc>
+        <w:tc>
+          <w:tcPr>
+            <w:tcBorders>
+              <w:bottom w:val="single" w:sz="6" w:space="0" w:color="666666"/>
+              <w:top w:val="single" w:sz="6" w:space="0" w:color="666666"/>
+              <w:left w:val="single" w:sz="6" w:space="0" w:color="666666"/>
+              <w:right w:val="single" w:sz="6" w:space="0" w:color="666666"/>
+            </w:tcBorders>
+            <w:shd w:val="clear" w:color="auto" w:fill="FFFFFF"/>
+            <w:tcMar>
+              <w:top w:w="0" w:type="dxa"/>
+              <w:bottom w:w="0" w:type="dxa"/>
+              <w:left w:w="0" w:type="dxa"/>
+              <w:right w:w="0" w:type="dxa"/>
+            </w:tcMar>
+            <w:vAlign w:val="center"/>
+          </w:tcPr>
+          <w:p>
+            <w:pPr>
+              <w:pStyle w:val="Normal"/>
+              <w:jc w:val="center"/>
+              <w:pBdr>
+                <w:bottom w:val="none" w:sz="0" w:space="0" w:color="000000"/>
+                <w:top w:val="none" w:sz="0" w:space="0" w:color="000000"/>
+                <w:left w:val="none" w:sz="0" w:space="0" w:color="000000"/>
+                <w:right w:val="none" w:sz="0" w:space="0" w:color="000000"/>
+              </w:pBdr>
+              <w:spacing w:after="100" w:before="100" w:line="240"/>
+              <w:ind w:left="100" w:right="100" w:firstLine="0" w:firstLineChars="0"/>
+            </w:pPr>
+            <w:r>
+              <w:rPr>
+                <w:rFonts w:ascii="DejaVu Sans" w:hAnsi="DejaVu Sans" w:eastAsia="DejaVu Sans" w:cs="DejaVu Sans"/>
+                <w:i w:val="false"/>
+                <w:b w:val="false"/>
+                <w:u w:val="none"/>
+                <w:sz w:val="22"/>
+                <w:szCs w:val="22"/>
+                <w:color w:val="000000"/>
+              </w:rPr>
+              <w:t xml:space="preserve">Hours Post-infection</w:t>
+            </w:r>
+          </w:p>
+        </w:tc>
+      </w:tr>
+      <w:tr>
+        <w:trPr>
+          <w:trHeight w:val="360" w:hRule="auto"/>
+        </w:trPr>
+        body12
+        <w:tc>
+          <w:tcPr>
+            <w:tcBorders>
+              <w:bottom w:val="single" w:sz="6" w:space="0" w:color="666666"/>
+              <w:top w:val="single" w:sz="6" w:space="0" w:color="666666"/>
+              <w:left w:val="single" w:sz="6" w:space="0" w:color="666666"/>
+              <w:right w:val="single" w:sz="6" w:space="0" w:color="666666"/>
+            </w:tcBorders>
+            <w:shd w:val="clear" w:color="auto" w:fill="FFFFFF"/>
+            <w:tcMar>
+              <w:top w:w="0" w:type="dxa"/>
+              <w:bottom w:w="0" w:type="dxa"/>
+              <w:left w:w="0" w:type="dxa"/>
+              <w:right w:w="0" w:type="dxa"/>
+            </w:tcMar>
+            <w:vAlign w:val="center"/>
+          </w:tcPr>
+          <w:p>
+            <w:pPr>
+              <w:pStyle w:val="Normal"/>
+              <w:jc w:val="center"/>
+              <w:pBdr>
+                <w:bottom w:val="none" w:sz="0" w:space="0" w:color="000000"/>
+                <w:top w:val="none" w:sz="0" w:space="0" w:color="000000"/>
+                <w:left w:val="none" w:sz="0" w:space="0" w:color="000000"/>
+                <w:right w:val="none" w:sz="0" w:space="0" w:color="000000"/>
+              </w:pBdr>
+              <w:spacing w:after="100" w:before="100" w:line="240"/>
+              <w:ind w:left="100" w:right="100" w:firstLine="0" w:firstLineChars="0"/>
+            </w:pPr>
+            <w:r>
+              <w:rPr>
+                <w:rFonts w:ascii="DejaVu Sans" w:hAnsi="DejaVu Sans" w:eastAsia="DejaVu Sans" w:cs="DejaVu Sans"/>
+                <w:i w:val="false"/>
+                <w:b w:val="false"/>
+                <w:u w:val="none"/>
+                <w:sz w:val="22"/>
+                <w:szCs w:val="22"/>
+                <w:color w:val="000000"/>
+              </w:rPr>
+              <w:t xml:space="preserve">qPCR</w:t>
+            </w:r>
+          </w:p>
+        </w:tc>
+        <w:tc>
+          <w:tcPr>
+            <w:tcBorders>
+              <w:bottom w:val="single" w:sz="6" w:space="0" w:color="666666"/>
+              <w:top w:val="single" w:sz="6" w:space="0" w:color="666666"/>
+              <w:left w:val="single" w:sz="6" w:space="0" w:color="666666"/>
+              <w:right w:val="single" w:sz="6" w:space="0" w:color="666666"/>
+            </w:tcBorders>
+            <w:shd w:val="clear" w:color="auto" w:fill="FFFFFF"/>
+            <w:tcMar>
+              <w:top w:w="0" w:type="dxa"/>
+              <w:bottom w:w="0" w:type="dxa"/>
+              <w:left w:w="0" w:type="dxa"/>
+              <w:right w:w="0" w:type="dxa"/>
+            </w:tcMar>
+            <w:vAlign w:val="center"/>
+          </w:tcPr>
+          <w:p>
+            <w:pPr>
+              <w:pStyle w:val="Normal"/>
+              <w:jc w:val="center"/>
+              <w:pBdr>
+                <w:bottom w:val="none" w:sz="0" w:space="0" w:color="000000"/>
+                <w:top w:val="none" w:sz="0" w:space="0" w:color="000000"/>
+                <w:left w:val="none" w:sz="0" w:space="0" w:color="000000"/>
+                <w:right w:val="none" w:sz="0" w:space="0" w:color="000000"/>
+              </w:pBdr>
+              <w:spacing w:after="100" w:before="100" w:line="240"/>
+              <w:ind w:left="100" w:right="100" w:firstLine="0" w:firstLineChars="0"/>
+            </w:pPr>
+            <w:r>
+              <w:rPr>
+                <w:rFonts w:ascii="DejaVu Sans" w:hAnsi="DejaVu Sans" w:eastAsia="DejaVu Sans" w:cs="DejaVu Sans"/>
+                <w:i w:val="false"/>
+                <w:b w:val="false"/>
+                <w:u w:val="none"/>
+                <w:sz w:val="22"/>
+                <w:szCs w:val="22"/>
+                <w:color w:val="000000"/>
+              </w:rPr>
+              <w:t xml:space="preserve">Quantitative Polymerase Chain Reaction</w:t>
+            </w:r>
+          </w:p>
+        </w:tc>
+      </w:tr>
+      <w:tr>
+        <w:trPr>
+          <w:trHeight w:val="360" w:hRule="auto"/>
+        </w:trPr>
+        body13
+        <w:tc>
+          <w:tcPr>
+            <w:tcBorders>
+              <w:bottom w:val="single" w:sz="6" w:space="0" w:color="666666"/>
+              <w:top w:val="single" w:sz="6" w:space="0" w:color="666666"/>
+              <w:left w:val="single" w:sz="6" w:space="0" w:color="666666"/>
+              <w:right w:val="single" w:sz="6" w:space="0" w:color="666666"/>
+            </w:tcBorders>
+            <w:shd w:val="clear" w:color="auto" w:fill="FFFFFF"/>
+            <w:tcMar>
+              <w:top w:w="0" w:type="dxa"/>
+              <w:bottom w:w="0" w:type="dxa"/>
+              <w:left w:w="0" w:type="dxa"/>
+              <w:right w:w="0" w:type="dxa"/>
+            </w:tcMar>
+            <w:vAlign w:val="center"/>
+          </w:tcPr>
+          <w:p>
+            <w:pPr>
+              <w:pStyle w:val="Normal"/>
+              <w:jc w:val="center"/>
+              <w:pBdr>
+                <w:bottom w:val="none" w:sz="0" w:space="0" w:color="000000"/>
+                <w:top w:val="none" w:sz="0" w:space="0" w:color="000000"/>
+                <w:left w:val="none" w:sz="0" w:space="0" w:color="000000"/>
+                <w:right w:val="none" w:sz="0" w:space="0" w:color="000000"/>
+              </w:pBdr>
+              <w:spacing w:after="100" w:before="100" w:line="240"/>
+              <w:ind w:left="100" w:right="100" w:firstLine="0" w:firstLineChars="0"/>
+            </w:pPr>
+            <w:r>
+              <w:rPr>
+                <w:rFonts w:ascii="DejaVu Sans" w:hAnsi="DejaVu Sans" w:eastAsia="DejaVu Sans" w:cs="DejaVu Sans"/>
+                <w:i w:val="false"/>
+                <w:b w:val="false"/>
+                <w:u w:val="none"/>
+                <w:sz w:val="22"/>
+                <w:szCs w:val="22"/>
+                <w:color w:val="000000"/>
+              </w:rPr>
+              <w:t xml:space="preserve">FPKM</w:t>
+            </w:r>
+          </w:p>
+        </w:tc>
+        <w:tc>
+          <w:tcPr>
+            <w:tcBorders>
+              <w:bottom w:val="single" w:sz="6" w:space="0" w:color="666666"/>
+              <w:top w:val="single" w:sz="6" w:space="0" w:color="666666"/>
+              <w:left w:val="single" w:sz="6" w:space="0" w:color="666666"/>
+              <w:right w:val="single" w:sz="6" w:space="0" w:color="666666"/>
+            </w:tcBorders>
+            <w:shd w:val="clear" w:color="auto" w:fill="FFFFFF"/>
+            <w:tcMar>
+              <w:top w:w="0" w:type="dxa"/>
+              <w:bottom w:w="0" w:type="dxa"/>
+              <w:left w:w="0" w:type="dxa"/>
+              <w:right w:w="0" w:type="dxa"/>
+            </w:tcMar>
+            <w:vAlign w:val="center"/>
+          </w:tcPr>
+          <w:p>
+            <w:pPr>
+              <w:pStyle w:val="Normal"/>
+              <w:jc w:val="center"/>
+              <w:pBdr>
+                <w:bottom w:val="none" w:sz="0" w:space="0" w:color="000000"/>
+                <w:top w:val="none" w:sz="0" w:space="0" w:color="000000"/>
+                <w:left w:val="none" w:sz="0" w:space="0" w:color="000000"/>
+                <w:right w:val="none" w:sz="0" w:space="0" w:color="000000"/>
+              </w:pBdr>
+              <w:spacing w:after="100" w:before="100" w:line="240"/>
+              <w:ind w:left="100" w:right="100" w:firstLine="0" w:firstLineChars="0"/>
+            </w:pPr>
+            <w:r>
+              <w:rPr>
+                <w:rFonts w:ascii="DejaVu Sans" w:hAnsi="DejaVu Sans" w:eastAsia="DejaVu Sans" w:cs="DejaVu Sans"/>
+                <w:i w:val="false"/>
+                <w:b w:val="false"/>
+                <w:u w:val="none"/>
+                <w:sz w:val="22"/>
+                <w:szCs w:val="22"/>
+                <w:color w:val="000000"/>
+              </w:rPr>
+              <w:t xml:space="preserve">Fragments Per Kilobase of transcript per Million mapped reads</w:t>
+            </w:r>
+          </w:p>
+        </w:tc>
+      </w:tr>
+      <w:tr>
+        <w:trPr>
+          <w:trHeight w:val="360" w:hRule="auto"/>
+        </w:trPr>
+        body14
+        <w:tc>
+          <w:tcPr>
+            <w:tcBorders>
+              <w:bottom w:val="single" w:sz="6" w:space="0" w:color="666666"/>
+              <w:top w:val="single" w:sz="6" w:space="0" w:color="666666"/>
+              <w:left w:val="single" w:sz="6" w:space="0" w:color="666666"/>
+              <w:right w:val="single" w:sz="6" w:space="0" w:color="666666"/>
+            </w:tcBorders>
+            <w:shd w:val="clear" w:color="auto" w:fill="FFFFFF"/>
+            <w:tcMar>
+              <w:top w:w="0" w:type="dxa"/>
+              <w:bottom w:w="0" w:type="dxa"/>
+              <w:left w:w="0" w:type="dxa"/>
+              <w:right w:w="0" w:type="dxa"/>
+            </w:tcMar>
+            <w:vAlign w:val="center"/>
+          </w:tcPr>
+          <w:p>
+            <w:pPr>
+              <w:pStyle w:val="Normal"/>
+              <w:jc w:val="center"/>
+              <w:pBdr>
+                <w:bottom w:val="none" w:sz="0" w:space="0" w:color="000000"/>
+                <w:top w:val="none" w:sz="0" w:space="0" w:color="000000"/>
+                <w:left w:val="none" w:sz="0" w:space="0" w:color="000000"/>
+                <w:right w:val="none" w:sz="0" w:space="0" w:color="000000"/>
+              </w:pBdr>
+              <w:spacing w:after="100" w:before="100" w:line="240"/>
+              <w:ind w:left="100" w:right="100" w:firstLine="0" w:firstLineChars="0"/>
+            </w:pPr>
+            <w:r>
+              <w:rPr>
+                <w:rFonts w:ascii="DejaVu Sans" w:hAnsi="DejaVu Sans" w:eastAsia="DejaVu Sans" w:cs="DejaVu Sans"/>
+                <w:i w:val="false"/>
+                <w:b w:val="false"/>
+                <w:u w:val="none"/>
+                <w:sz w:val="22"/>
+                <w:szCs w:val="22"/>
+                <w:color w:val="000000"/>
+              </w:rPr>
+              <w:t xml:space="preserve">CP</w:t>
+            </w:r>
+          </w:p>
+        </w:tc>
+        <w:tc>
+          <w:tcPr>
+            <w:tcBorders>
+              <w:bottom w:val="single" w:sz="6" w:space="0" w:color="666666"/>
+              <w:top w:val="single" w:sz="6" w:space="0" w:color="666666"/>
+              <w:left w:val="single" w:sz="6" w:space="0" w:color="666666"/>
+              <w:right w:val="single" w:sz="6" w:space="0" w:color="666666"/>
+            </w:tcBorders>
+            <w:shd w:val="clear" w:color="auto" w:fill="FFFFFF"/>
+            <w:tcMar>
+              <w:top w:w="0" w:type="dxa"/>
+              <w:bottom w:w="0" w:type="dxa"/>
+              <w:left w:w="0" w:type="dxa"/>
+              <w:right w:w="0" w:type="dxa"/>
+            </w:tcMar>
+            <w:vAlign w:val="center"/>
+          </w:tcPr>
+          <w:p>
+            <w:pPr>
+              <w:pStyle w:val="Normal"/>
+              <w:jc w:val="center"/>
+              <w:pBdr>
+                <w:bottom w:val="none" w:sz="0" w:space="0" w:color="000000"/>
+                <w:top w:val="none" w:sz="0" w:space="0" w:color="000000"/>
+                <w:left w:val="none" w:sz="0" w:space="0" w:color="000000"/>
+                <w:right w:val="none" w:sz="0" w:space="0" w:color="000000"/>
+              </w:pBdr>
+              <w:spacing w:after="100" w:before="100" w:line="240"/>
+              <w:ind w:left="100" w:right="100" w:firstLine="0" w:firstLineChars="0"/>
+            </w:pPr>
+            <w:r>
+              <w:rPr>
+                <w:rFonts w:ascii="DejaVu Sans" w:hAnsi="DejaVu Sans" w:eastAsia="DejaVu Sans" w:cs="DejaVu Sans"/>
+                <w:i w:val="false"/>
+                <w:b w:val="false"/>
+                <w:u w:val="none"/>
+                <w:sz w:val="22"/>
+                <w:szCs w:val="22"/>
+                <w:color w:val="000000"/>
+              </w:rPr>
+              <w:t xml:space="preserve">Coding Potential</w:t>
+            </w:r>
+          </w:p>
+        </w:tc>
+      </w:tr>
+      <w:tr>
+        <w:trPr>
+          <w:trHeight w:val="360" w:hRule="auto"/>
+        </w:trPr>
+        body15
+        <w:tc>
+          <w:tcPr>
+            <w:tcBorders>
+              <w:bottom w:val="single" w:sz="6" w:space="0" w:color="666666"/>
+              <w:top w:val="single" w:sz="6" w:space="0" w:color="666666"/>
+              <w:left w:val="single" w:sz="6" w:space="0" w:color="666666"/>
+              <w:right w:val="single" w:sz="6" w:space="0" w:color="666666"/>
+            </w:tcBorders>
+            <w:shd w:val="clear" w:color="auto" w:fill="FFFFFF"/>
+            <w:tcMar>
+              <w:top w:w="0" w:type="dxa"/>
+              <w:bottom w:w="0" w:type="dxa"/>
+              <w:left w:w="0" w:type="dxa"/>
+              <w:right w:w="0" w:type="dxa"/>
+            </w:tcMar>
+            <w:vAlign w:val="center"/>
+          </w:tcPr>
+          <w:p>
+            <w:pPr>
+              <w:pStyle w:val="Normal"/>
+              <w:jc w:val="center"/>
+              <w:pBdr>
+                <w:bottom w:val="none" w:sz="0" w:space="0" w:color="000000"/>
+                <w:top w:val="none" w:sz="0" w:space="0" w:color="000000"/>
+                <w:left w:val="none" w:sz="0" w:space="0" w:color="000000"/>
+                <w:right w:val="none" w:sz="0" w:space="0" w:color="000000"/>
+              </w:pBdr>
+              <w:spacing w:after="100" w:before="100" w:line="240"/>
+              <w:ind w:left="100" w:right="100" w:firstLine="0" w:firstLineChars="0"/>
+            </w:pPr>
+            <w:r>
+              <w:rPr>
+                <w:rFonts w:ascii="DejaVu Sans" w:hAnsi="DejaVu Sans" w:eastAsia="DejaVu Sans" w:cs="DejaVu Sans"/>
+                <w:i w:val="false"/>
+                <w:b w:val="false"/>
+                <w:u w:val="none"/>
+                <w:sz w:val="22"/>
+                <w:szCs w:val="22"/>
+                <w:color w:val="000000"/>
+              </w:rPr>
+              <w:t xml:space="preserve">TSS</w:t>
+            </w:r>
+          </w:p>
+        </w:tc>
+        <w:tc>
+          <w:tcPr>
+            <w:tcBorders>
+              <w:bottom w:val="single" w:sz="6" w:space="0" w:color="666666"/>
+              <w:top w:val="single" w:sz="6" w:space="0" w:color="666666"/>
+              <w:left w:val="single" w:sz="6" w:space="0" w:color="666666"/>
+              <w:right w:val="single" w:sz="6" w:space="0" w:color="666666"/>
+            </w:tcBorders>
+            <w:shd w:val="clear" w:color="auto" w:fill="FFFFFF"/>
+            <w:tcMar>
+              <w:top w:w="0" w:type="dxa"/>
+              <w:bottom w:w="0" w:type="dxa"/>
+              <w:left w:w="0" w:type="dxa"/>
+              <w:right w:w="0" w:type="dxa"/>
+            </w:tcMar>
+            <w:vAlign w:val="center"/>
+          </w:tcPr>
+          <w:p>
+            <w:pPr>
+              <w:pStyle w:val="Normal"/>
+              <w:jc w:val="center"/>
+              <w:pBdr>
+                <w:bottom w:val="none" w:sz="0" w:space="0" w:color="000000"/>
+                <w:top w:val="none" w:sz="0" w:space="0" w:color="000000"/>
+                <w:left w:val="none" w:sz="0" w:space="0" w:color="000000"/>
+                <w:right w:val="none" w:sz="0" w:space="0" w:color="000000"/>
+              </w:pBdr>
+              <w:spacing w:after="100" w:before="100" w:line="240"/>
+              <w:ind w:left="100" w:right="100" w:firstLine="0" w:firstLineChars="0"/>
+            </w:pPr>
+            <w:r>
+              <w:rPr>
+                <w:rFonts w:ascii="DejaVu Sans" w:hAnsi="DejaVu Sans" w:eastAsia="DejaVu Sans" w:cs="DejaVu Sans"/>
+                <w:i w:val="false"/>
+                <w:b w:val="false"/>
+                <w:u w:val="none"/>
+                <w:sz w:val="22"/>
+                <w:szCs w:val="22"/>
+                <w:color w:val="000000"/>
+              </w:rPr>
+              <w:t xml:space="preserve">Transcription Start Site</w:t>
+            </w:r>
+          </w:p>
+        </w:tc>
+      </w:tr>
+      <w:tr>
+        <w:trPr>
+          <w:trHeight w:val="360" w:hRule="auto"/>
+        </w:trPr>
+        body16
+        <w:tc>
+          <w:tcPr>
+            <w:tcBorders>
+              <w:bottom w:val="single" w:sz="6" w:space="0" w:color="666666"/>
+              <w:top w:val="single" w:sz="6" w:space="0" w:color="666666"/>
+              <w:left w:val="single" w:sz="6" w:space="0" w:color="666666"/>
+              <w:right w:val="single" w:sz="6" w:space="0" w:color="666666"/>
+            </w:tcBorders>
+            <w:shd w:val="clear" w:color="auto" w:fill="FFFFFF"/>
+            <w:tcMar>
+              <w:top w:w="0" w:type="dxa"/>
+              <w:bottom w:w="0" w:type="dxa"/>
+              <w:left w:w="0" w:type="dxa"/>
+              <w:right w:w="0" w:type="dxa"/>
+            </w:tcMar>
+            <w:vAlign w:val="center"/>
+          </w:tcPr>
+          <w:p>
+            <w:pPr>
+              <w:pStyle w:val="Normal"/>
+              <w:jc w:val="center"/>
+              <w:pBdr>
+                <w:bottom w:val="none" w:sz="0" w:space="0" w:color="000000"/>
+                <w:top w:val="none" w:sz="0" w:space="0" w:color="000000"/>
+                <w:left w:val="none" w:sz="0" w:space="0" w:color="000000"/>
+                <w:right w:val="none" w:sz="0" w:space="0" w:color="000000"/>
+              </w:pBdr>
+              <w:spacing w:after="100" w:before="100" w:line="240"/>
+              <w:ind w:left="100" w:right="100" w:firstLine="0" w:firstLineChars="0"/>
+            </w:pPr>
+            <w:r>
+              <w:rPr>
+                <w:rFonts w:ascii="DejaVu Sans" w:hAnsi="DejaVu Sans" w:eastAsia="DejaVu Sans" w:cs="DejaVu Sans"/>
+                <w:i w:val="false"/>
+                <w:b w:val="false"/>
+                <w:u w:val="none"/>
+                <w:sz w:val="22"/>
+                <w:szCs w:val="22"/>
+                <w:color w:val="000000"/>
+              </w:rPr>
+              <w:t xml:space="preserve">TTS</w:t>
+            </w:r>
+          </w:p>
+        </w:tc>
+        <w:tc>
+          <w:tcPr>
+            <w:tcBorders>
+              <w:bottom w:val="single" w:sz="6" w:space="0" w:color="666666"/>
+              <w:top w:val="single" w:sz="6" w:space="0" w:color="666666"/>
+              <w:left w:val="single" w:sz="6" w:space="0" w:color="666666"/>
+              <w:right w:val="single" w:sz="6" w:space="0" w:color="666666"/>
+            </w:tcBorders>
+            <w:shd w:val="clear" w:color="auto" w:fill="FFFFFF"/>
+            <w:tcMar>
+              <w:top w:w="0" w:type="dxa"/>
+              <w:bottom w:w="0" w:type="dxa"/>
+              <w:left w:w="0" w:type="dxa"/>
+              <w:right w:w="0" w:type="dxa"/>
+            </w:tcMar>
+            <w:vAlign w:val="center"/>
+          </w:tcPr>
+          <w:p>
+            <w:pPr>
+              <w:pStyle w:val="Normal"/>
+              <w:jc w:val="center"/>
+              <w:pBdr>
+                <w:bottom w:val="none" w:sz="0" w:space="0" w:color="000000"/>
+                <w:top w:val="none" w:sz="0" w:space="0" w:color="000000"/>
+                <w:left w:val="none" w:sz="0" w:space="0" w:color="000000"/>
+                <w:right w:val="none" w:sz="0" w:space="0" w:color="000000"/>
+              </w:pBdr>
+              <w:spacing w:after="100" w:before="100" w:line="240"/>
+              <w:ind w:left="100" w:right="100" w:firstLine="0" w:firstLineChars="0"/>
+            </w:pPr>
+            <w:r>
+              <w:rPr>
+                <w:rFonts w:ascii="DejaVu Sans" w:hAnsi="DejaVu Sans" w:eastAsia="DejaVu Sans" w:cs="DejaVu Sans"/>
+                <w:i w:val="false"/>
+                <w:b w:val="false"/>
+                <w:u w:val="none"/>
+                <w:sz w:val="22"/>
+                <w:szCs w:val="22"/>
+                <w:color w:val="000000"/>
+              </w:rPr>
+              <w:t xml:space="preserve">Transcription Termination Site</w:t>
+            </w:r>
+          </w:p>
+        </w:tc>
+      </w:tr>
+      <w:tr>
+        <w:trPr>
+          <w:trHeight w:val="360" w:hRule="auto"/>
+        </w:trPr>
+        body17
+        <w:tc>
+          <w:tcPr>
+            <w:tcBorders>
+              <w:bottom w:val="single" w:sz="6" w:space="0" w:color="666666"/>
+              <w:top w:val="single" w:sz="6" w:space="0" w:color="666666"/>
+              <w:left w:val="single" w:sz="6" w:space="0" w:color="666666"/>
+              <w:right w:val="single" w:sz="6" w:space="0" w:color="666666"/>
+            </w:tcBorders>
+            <w:shd w:val="clear" w:color="auto" w:fill="FFFFFF"/>
+            <w:tcMar>
+              <w:top w:w="0" w:type="dxa"/>
+              <w:bottom w:w="0" w:type="dxa"/>
+              <w:left w:w="0" w:type="dxa"/>
+              <w:right w:w="0" w:type="dxa"/>
+            </w:tcMar>
+            <w:vAlign w:val="center"/>
+          </w:tcPr>
+          <w:p>
+            <w:pPr>
+              <w:pStyle w:val="Normal"/>
+              <w:jc w:val="center"/>
+              <w:pBdr>
+                <w:bottom w:val="none" w:sz="0" w:space="0" w:color="000000"/>
+                <w:top w:val="none" w:sz="0" w:space="0" w:color="000000"/>
+                <w:left w:val="none" w:sz="0" w:space="0" w:color="000000"/>
+                <w:right w:val="none" w:sz="0" w:space="0" w:color="000000"/>
+              </w:pBdr>
+              <w:spacing w:after="100" w:before="100" w:line="240"/>
+              <w:ind w:left="100" w:right="100" w:firstLine="0" w:firstLineChars="0"/>
+            </w:pPr>
+            <w:r>
+              <w:rPr>
+                <w:rFonts w:ascii="DejaVu Sans" w:hAnsi="DejaVu Sans" w:eastAsia="DejaVu Sans" w:cs="DejaVu Sans"/>
+                <w:i w:val="false"/>
+                <w:b w:val="false"/>
+                <w:u w:val="none"/>
+                <w:sz w:val="22"/>
+                <w:szCs w:val="22"/>
+                <w:color w:val="000000"/>
+              </w:rPr>
+              <w:t xml:space="preserve">SC</w:t>
+            </w:r>
+          </w:p>
+        </w:tc>
+        <w:tc>
+          <w:tcPr>
+            <w:tcBorders>
+              <w:bottom w:val="single" w:sz="6" w:space="0" w:color="666666"/>
+              <w:top w:val="single" w:sz="6" w:space="0" w:color="666666"/>
+              <w:left w:val="single" w:sz="6" w:space="0" w:color="666666"/>
+              <w:right w:val="single" w:sz="6" w:space="0" w:color="666666"/>
+            </w:tcBorders>
+            <w:shd w:val="clear" w:color="auto" w:fill="FFFFFF"/>
+            <w:tcMar>
+              <w:top w:w="0" w:type="dxa"/>
+              <w:bottom w:w="0" w:type="dxa"/>
+              <w:left w:w="0" w:type="dxa"/>
+              <w:right w:w="0" w:type="dxa"/>
+            </w:tcMar>
+            <w:vAlign w:val="center"/>
+          </w:tcPr>
+          <w:p>
+            <w:pPr>
+              <w:pStyle w:val="Normal"/>
+              <w:jc w:val="center"/>
+              <w:pBdr>
+                <w:bottom w:val="none" w:sz="0" w:space="0" w:color="000000"/>
+                <w:top w:val="none" w:sz="0" w:space="0" w:color="000000"/>
+                <w:left w:val="none" w:sz="0" w:space="0" w:color="000000"/>
+                <w:right w:val="none" w:sz="0" w:space="0" w:color="000000"/>
+              </w:pBdr>
+              <w:spacing w:after="100" w:before="100" w:line="240"/>
+              <w:ind w:left="100" w:right="100" w:firstLine="0" w:firstLineChars="0"/>
+            </w:pPr>
+            <w:r>
+              <w:rPr>
+                <w:rFonts w:ascii="DejaVu Sans" w:hAnsi="DejaVu Sans" w:eastAsia="DejaVu Sans" w:cs="DejaVu Sans"/>
+                <w:i w:val="false"/>
+                <w:b w:val="false"/>
+                <w:u w:val="none"/>
+                <w:sz w:val="22"/>
+                <w:szCs w:val="22"/>
+                <w:color w:val="000000"/>
+              </w:rPr>
+              <w:t xml:space="preserve">Start Codon</w:t>
+            </w:r>
+          </w:p>
+        </w:tc>
+      </w:tr>
+      <w:tr>
+        <w:trPr>
+          <w:trHeight w:val="360" w:hRule="auto"/>
+        </w:trPr>
+        body18
+        <w:tc>
+          <w:tcPr>
+            <w:tcBorders>
+              <w:bottom w:val="single" w:sz="6" w:space="0" w:color="666666"/>
+              <w:top w:val="single" w:sz="6" w:space="0" w:color="666666"/>
+              <w:left w:val="single" w:sz="6" w:space="0" w:color="666666"/>
+              <w:right w:val="single" w:sz="6" w:space="0" w:color="666666"/>
+            </w:tcBorders>
+            <w:shd w:val="clear" w:color="auto" w:fill="FFFFFF"/>
+            <w:tcMar>
+              <w:top w:w="0" w:type="dxa"/>
+              <w:bottom w:w="0" w:type="dxa"/>
+              <w:left w:w="0" w:type="dxa"/>
+              <w:right w:w="0" w:type="dxa"/>
+            </w:tcMar>
+            <w:vAlign w:val="center"/>
+          </w:tcPr>
+          <w:p>
+            <w:pPr>
+              <w:pStyle w:val="Normal"/>
+              <w:jc w:val="center"/>
+              <w:pBdr>
+                <w:bottom w:val="none" w:sz="0" w:space="0" w:color="000000"/>
+                <w:top w:val="none" w:sz="0" w:space="0" w:color="000000"/>
+                <w:left w:val="none" w:sz="0" w:space="0" w:color="000000"/>
+                <w:right w:val="none" w:sz="0" w:space="0" w:color="000000"/>
+              </w:pBdr>
+              <w:spacing w:after="100" w:before="100" w:line="240"/>
+              <w:ind w:left="100" w:right="100" w:firstLine="0" w:firstLineChars="0"/>
+            </w:pPr>
+            <w:r>
+              <w:rPr>
+                <w:rFonts w:ascii="DejaVu Sans" w:hAnsi="DejaVu Sans" w:eastAsia="DejaVu Sans" w:cs="DejaVu Sans"/>
+                <w:i w:val="false"/>
+                <w:b w:val="false"/>
+                <w:u w:val="none"/>
+                <w:sz w:val="22"/>
+                <w:szCs w:val="22"/>
+                <w:color w:val="000000"/>
+              </w:rPr>
+              <w:t xml:space="preserve">STC</w:t>
+            </w:r>
+          </w:p>
+        </w:tc>
+        <w:tc>
+          <w:tcPr>
+            <w:tcBorders>
+              <w:bottom w:val="single" w:sz="6" w:space="0" w:color="666666"/>
+              <w:top w:val="single" w:sz="6" w:space="0" w:color="666666"/>
+              <w:left w:val="single" w:sz="6" w:space="0" w:color="666666"/>
+              <w:right w:val="single" w:sz="6" w:space="0" w:color="666666"/>
+            </w:tcBorders>
+            <w:shd w:val="clear" w:color="auto" w:fill="FFFFFF"/>
+            <w:tcMar>
+              <w:top w:w="0" w:type="dxa"/>
+              <w:bottom w:w="0" w:type="dxa"/>
+              <w:left w:w="0" w:type="dxa"/>
+              <w:right w:w="0" w:type="dxa"/>
+            </w:tcMar>
+            <w:vAlign w:val="center"/>
+          </w:tcPr>
+          <w:p>
+            <w:pPr>
+              <w:pStyle w:val="Normal"/>
+              <w:jc w:val="center"/>
+              <w:pBdr>
+                <w:bottom w:val="none" w:sz="0" w:space="0" w:color="000000"/>
+                <w:top w:val="none" w:sz="0" w:space="0" w:color="000000"/>
+                <w:left w:val="none" w:sz="0" w:space="0" w:color="000000"/>
+                <w:right w:val="none" w:sz="0" w:space="0" w:color="000000"/>
+              </w:pBdr>
+              <w:spacing w:after="100" w:before="100" w:line="240"/>
+              <w:ind w:left="100" w:right="100" w:firstLine="0" w:firstLineChars="0"/>
+            </w:pPr>
+            <w:r>
+              <w:rPr>
+                <w:rFonts w:ascii="DejaVu Sans" w:hAnsi="DejaVu Sans" w:eastAsia="DejaVu Sans" w:cs="DejaVu Sans"/>
+                <w:i w:val="false"/>
+                <w:b w:val="false"/>
+                <w:u w:val="none"/>
+                <w:sz w:val="22"/>
+                <w:szCs w:val="22"/>
+                <w:color w:val="000000"/>
+              </w:rPr>
+              <w:t xml:space="preserve">Stop Codon</w:t>
+            </w:r>
+          </w:p>
+        </w:tc>
+      </w:tr>
+      <w:tr>
+        <w:trPr>
+          <w:trHeight w:val="360" w:hRule="auto"/>
+        </w:trPr>
+        body19
+        <w:tc>
+          <w:tcPr>
+            <w:tcBorders>
+              <w:bottom w:val="single" w:sz="6" w:space="0" w:color="666666"/>
+              <w:top w:val="single" w:sz="6" w:space="0" w:color="666666"/>
+              <w:left w:val="single" w:sz="6" w:space="0" w:color="666666"/>
+              <w:right w:val="single" w:sz="6" w:space="0" w:color="666666"/>
+            </w:tcBorders>
+            <w:shd w:val="clear" w:color="auto" w:fill="FFFFFF"/>
+            <w:tcMar>
+              <w:top w:w="0" w:type="dxa"/>
+              <w:bottom w:w="0" w:type="dxa"/>
+              <w:left w:w="0" w:type="dxa"/>
+              <w:right w:w="0" w:type="dxa"/>
+            </w:tcMar>
+            <w:vAlign w:val="center"/>
+          </w:tcPr>
+          <w:p>
+            <w:pPr>
+              <w:pStyle w:val="Normal"/>
+              <w:jc w:val="center"/>
+              <w:pBdr>
+                <w:bottom w:val="none" w:sz="0" w:space="0" w:color="000000"/>
+                <w:top w:val="none" w:sz="0" w:space="0" w:color="000000"/>
+                <w:left w:val="none" w:sz="0" w:space="0" w:color="000000"/>
+                <w:right w:val="none" w:sz="0" w:space="0" w:color="000000"/>
+              </w:pBdr>
+              <w:spacing w:after="100" w:before="100" w:line="240"/>
+              <w:ind w:left="100" w:right="100" w:firstLine="0" w:firstLineChars="0"/>
+            </w:pPr>
+            <w:r>
+              <w:rPr>
+                <w:rFonts w:ascii="DejaVu Sans" w:hAnsi="DejaVu Sans" w:eastAsia="DejaVu Sans" w:cs="DejaVu Sans"/>
+                <w:i w:val="false"/>
+                <w:b w:val="false"/>
+                <w:u w:val="none"/>
+                <w:sz w:val="22"/>
+                <w:szCs w:val="22"/>
+                <w:color w:val="000000"/>
+              </w:rPr>
+              <w:t xml:space="preserve">secSC</w:t>
+            </w:r>
+          </w:p>
+        </w:tc>
+        <w:tc>
+          <w:tcPr>
+            <w:tcBorders>
+              <w:bottom w:val="single" w:sz="6" w:space="0" w:color="666666"/>
+              <w:top w:val="single" w:sz="6" w:space="0" w:color="666666"/>
+              <w:left w:val="single" w:sz="6" w:space="0" w:color="666666"/>
+              <w:right w:val="single" w:sz="6" w:space="0" w:color="666666"/>
+            </w:tcBorders>
+            <w:shd w:val="clear" w:color="auto" w:fill="FFFFFF"/>
+            <w:tcMar>
+              <w:top w:w="0" w:type="dxa"/>
+              <w:bottom w:w="0" w:type="dxa"/>
+              <w:left w:w="0" w:type="dxa"/>
+              <w:right w:w="0" w:type="dxa"/>
+            </w:tcMar>
+            <w:vAlign w:val="center"/>
+          </w:tcPr>
+          <w:p>
+            <w:pPr>
+              <w:pStyle w:val="Normal"/>
+              <w:jc w:val="center"/>
+              <w:pBdr>
+                <w:bottom w:val="none" w:sz="0" w:space="0" w:color="000000"/>
+                <w:top w:val="none" w:sz="0" w:space="0" w:color="000000"/>
+                <w:left w:val="none" w:sz="0" w:space="0" w:color="000000"/>
+                <w:right w:val="none" w:sz="0" w:space="0" w:color="000000"/>
+              </w:pBdr>
+              <w:spacing w:after="100" w:before="100" w:line="240"/>
+              <w:ind w:left="100" w:right="100" w:firstLine="0" w:firstLineChars="0"/>
+            </w:pPr>
+            <w:r>
+              <w:rPr>
+                <w:rFonts w:ascii="DejaVu Sans" w:hAnsi="DejaVu Sans" w:eastAsia="DejaVu Sans" w:cs="DejaVu Sans"/>
+                <w:i w:val="false"/>
+                <w:b w:val="false"/>
+                <w:u w:val="none"/>
+                <w:sz w:val="22"/>
+                <w:szCs w:val="22"/>
+                <w:color w:val="000000"/>
+              </w:rPr>
+              <w:t xml:space="preserve">Secondary Start Codon</w:t>
+            </w:r>
+          </w:p>
+        </w:tc>
+      </w:tr>
+      <w:tr>
+        <w:trPr>
+          <w:trHeight w:val="360" w:hRule="auto"/>
+        </w:trPr>
+        body20
+        <w:tc>
+          <w:tcPr>
+            <w:tcBorders>
+              <w:bottom w:val="single" w:sz="6" w:space="0" w:color="666666"/>
+              <w:top w:val="single" w:sz="6" w:space="0" w:color="666666"/>
+              <w:left w:val="single" w:sz="6" w:space="0" w:color="666666"/>
+              <w:right w:val="single" w:sz="6" w:space="0" w:color="666666"/>
+            </w:tcBorders>
+            <w:shd w:val="clear" w:color="auto" w:fill="FFFFFF"/>
+            <w:tcMar>
+              <w:top w:w="0" w:type="dxa"/>
+              <w:bottom w:w="0" w:type="dxa"/>
+              <w:left w:w="0" w:type="dxa"/>
+              <w:right w:w="0" w:type="dxa"/>
+            </w:tcMar>
+            <w:vAlign w:val="center"/>
+          </w:tcPr>
+          <w:p>
+            <w:pPr>
+              <w:pStyle w:val="Normal"/>
+              <w:jc w:val="center"/>
+              <w:pBdr>
+                <w:bottom w:val="none" w:sz="0" w:space="0" w:color="000000"/>
+                <w:top w:val="none" w:sz="0" w:space="0" w:color="000000"/>
+                <w:left w:val="none" w:sz="0" w:space="0" w:color="000000"/>
+                <w:right w:val="none" w:sz="0" w:space="0" w:color="000000"/>
+              </w:pBdr>
+              <w:spacing w:after="100" w:before="100" w:line="240"/>
+              <w:ind w:left="100" w:right="100" w:firstLine="0" w:firstLineChars="0"/>
+            </w:pPr>
+            <w:r>
+              <w:rPr>
+                <w:rFonts w:ascii="DejaVu Sans" w:hAnsi="DejaVu Sans" w:eastAsia="DejaVu Sans" w:cs="DejaVu Sans"/>
+                <w:i w:val="false"/>
+                <w:b w:val="false"/>
+                <w:u w:val="none"/>
+                <w:sz w:val="22"/>
+                <w:szCs w:val="22"/>
+                <w:color w:val="000000"/>
+              </w:rPr>
+              <w:t xml:space="preserve">secSTC</w:t>
+            </w:r>
+          </w:p>
+        </w:tc>
+        <w:tc>
+          <w:tcPr>
+            <w:tcBorders>
+              <w:bottom w:val="single" w:sz="6" w:space="0" w:color="666666"/>
+              <w:top w:val="single" w:sz="6" w:space="0" w:color="666666"/>
+              <w:left w:val="single" w:sz="6" w:space="0" w:color="666666"/>
+              <w:right w:val="single" w:sz="6" w:space="0" w:color="666666"/>
+            </w:tcBorders>
+            <w:shd w:val="clear" w:color="auto" w:fill="FFFFFF"/>
+            <w:tcMar>
+              <w:top w:w="0" w:type="dxa"/>
+              <w:bottom w:w="0" w:type="dxa"/>
+              <w:left w:w="0" w:type="dxa"/>
+              <w:right w:w="0" w:type="dxa"/>
+            </w:tcMar>
+            <w:vAlign w:val="center"/>
+          </w:tcPr>
+          <w:p>
+            <w:pPr>
+              <w:pStyle w:val="Normal"/>
+              <w:jc w:val="center"/>
+              <w:pBdr>
+                <w:bottom w:val="none" w:sz="0" w:space="0" w:color="000000"/>
+                <w:top w:val="none" w:sz="0" w:space="0" w:color="000000"/>
+                <w:left w:val="none" w:sz="0" w:space="0" w:color="000000"/>
+                <w:right w:val="none" w:sz="0" w:space="0" w:color="000000"/>
+              </w:pBdr>
+              <w:spacing w:after="100" w:before="100" w:line="240"/>
+              <w:ind w:left="100" w:right="100" w:firstLine="0" w:firstLineChars="0"/>
+            </w:pPr>
+            <w:r>
+              <w:rPr>
+                <w:rFonts w:ascii="DejaVu Sans" w:hAnsi="DejaVu Sans" w:eastAsia="DejaVu Sans" w:cs="DejaVu Sans"/>
+                <w:i w:val="false"/>
+                <w:b w:val="false"/>
+                <w:u w:val="none"/>
+                <w:sz w:val="22"/>
+                <w:szCs w:val="22"/>
+                <w:color w:val="000000"/>
+              </w:rPr>
+              <w:t xml:space="preserve">Secondary Stop Codon</w:t>
+            </w:r>
+          </w:p>
+        </w:tc>
+      </w:tr>
+      <w:tr>
+        <w:trPr>
+          <w:trHeight w:val="360" w:hRule="auto"/>
+        </w:trPr>
+        body21
+        <w:tc>
+          <w:tcPr>
+            <w:tcBorders>
+              <w:bottom w:val="single" w:sz="6" w:space="0" w:color="666666"/>
+              <w:top w:val="single" w:sz="6" w:space="0" w:color="666666"/>
+              <w:left w:val="single" w:sz="6" w:space="0" w:color="666666"/>
+              <w:right w:val="single" w:sz="6" w:space="0" w:color="666666"/>
+            </w:tcBorders>
+            <w:shd w:val="clear" w:color="auto" w:fill="FFFFFF"/>
+            <w:tcMar>
+              <w:top w:w="0" w:type="dxa"/>
+              <w:bottom w:w="0" w:type="dxa"/>
+              <w:left w:w="0" w:type="dxa"/>
+              <w:right w:w="0" w:type="dxa"/>
+            </w:tcMar>
+            <w:vAlign w:val="center"/>
+          </w:tcPr>
+          <w:p>
+            <w:pPr>
+              <w:pStyle w:val="Normal"/>
+              <w:jc w:val="center"/>
+              <w:pBdr>
+                <w:bottom w:val="none" w:sz="0" w:space="0" w:color="000000"/>
+                <w:top w:val="none" w:sz="0" w:space="0" w:color="000000"/>
+                <w:left w:val="none" w:sz="0" w:space="0" w:color="000000"/>
+                <w:right w:val="none" w:sz="0" w:space="0" w:color="000000"/>
+              </w:pBdr>
+              <w:spacing w:after="100" w:before="100" w:line="240"/>
+              <w:ind w:left="100" w:right="100" w:firstLine="0" w:firstLineChars="0"/>
+            </w:pPr>
+            <w:r>
+              <w:rPr>
+                <w:rFonts w:ascii="DejaVu Sans" w:hAnsi="DejaVu Sans" w:eastAsia="DejaVu Sans" w:cs="DejaVu Sans"/>
+                <w:i w:val="false"/>
+                <w:b w:val="false"/>
+                <w:u w:val="none"/>
+                <w:sz w:val="22"/>
+                <w:szCs w:val="22"/>
+                <w:color w:val="000000"/>
+              </w:rPr>
+              <w:t xml:space="preserve">ORF</w:t>
+            </w:r>
+          </w:p>
+        </w:tc>
+        <w:tc>
+          <w:tcPr>
+            <w:tcBorders>
+              <w:bottom w:val="single" w:sz="6" w:space="0" w:color="666666"/>
+              <w:top w:val="single" w:sz="6" w:space="0" w:color="666666"/>
+              <w:left w:val="single" w:sz="6" w:space="0" w:color="666666"/>
+              <w:right w:val="single" w:sz="6" w:space="0" w:color="666666"/>
+            </w:tcBorders>
+            <w:shd w:val="clear" w:color="auto" w:fill="FFFFFF"/>
+            <w:tcMar>
+              <w:top w:w="0" w:type="dxa"/>
+              <w:bottom w:w="0" w:type="dxa"/>
+              <w:left w:w="0" w:type="dxa"/>
+              <w:right w:w="0" w:type="dxa"/>
+            </w:tcMar>
+            <w:vAlign w:val="center"/>
+          </w:tcPr>
+          <w:p>
+            <w:pPr>
+              <w:pStyle w:val="Normal"/>
+              <w:jc w:val="center"/>
+              <w:pBdr>
+                <w:bottom w:val="none" w:sz="0" w:space="0" w:color="000000"/>
+                <w:top w:val="none" w:sz="0" w:space="0" w:color="000000"/>
+                <w:left w:val="none" w:sz="0" w:space="0" w:color="000000"/>
+                <w:right w:val="none" w:sz="0" w:space="0" w:color="000000"/>
+              </w:pBdr>
+              <w:spacing w:after="100" w:before="100" w:line="240"/>
+              <w:ind w:left="100" w:right="100" w:firstLine="0" w:firstLineChars="0"/>
+            </w:pPr>
+            <w:r>
+              <w:rPr>
+                <w:rFonts w:ascii="DejaVu Sans" w:hAnsi="DejaVu Sans" w:eastAsia="DejaVu Sans" w:cs="DejaVu Sans"/>
+                <w:i w:val="false"/>
+                <w:b w:val="false"/>
+                <w:u w:val="none"/>
+                <w:sz w:val="22"/>
+                <w:szCs w:val="22"/>
+                <w:color w:val="000000"/>
+              </w:rPr>
+              <w:t xml:space="preserve">Open Reading Frame</w:t>
+            </w:r>
+          </w:p>
+        </w:tc>
+      </w:tr>
+      <w:tr>
+        <w:trPr>
+          <w:trHeight w:val="360" w:hRule="auto"/>
+        </w:trPr>
+        body22
+        <w:tc>
+          <w:tcPr>
+            <w:tcBorders>
+              <w:bottom w:val="single" w:sz="6" w:space="0" w:color="666666"/>
+              <w:top w:val="single" w:sz="6" w:space="0" w:color="666666"/>
+              <w:left w:val="single" w:sz="6" w:space="0" w:color="666666"/>
+              <w:right w:val="single" w:sz="6" w:space="0" w:color="666666"/>
+            </w:tcBorders>
+            <w:shd w:val="clear" w:color="auto" w:fill="FFFFFF"/>
+            <w:tcMar>
+              <w:top w:w="0" w:type="dxa"/>
+              <w:bottom w:w="0" w:type="dxa"/>
+              <w:left w:w="0" w:type="dxa"/>
+              <w:right w:w="0" w:type="dxa"/>
+            </w:tcMar>
+            <w:vAlign w:val="center"/>
+          </w:tcPr>
+          <w:p>
+            <w:pPr>
+              <w:pStyle w:val="Normal"/>
+              <w:jc w:val="center"/>
+              <w:pBdr>
+                <w:bottom w:val="none" w:sz="0" w:space="0" w:color="000000"/>
+                <w:top w:val="none" w:sz="0" w:space="0" w:color="000000"/>
+                <w:left w:val="none" w:sz="0" w:space="0" w:color="000000"/>
+                <w:right w:val="none" w:sz="0" w:space="0" w:color="000000"/>
+              </w:pBdr>
+              <w:spacing w:after="100" w:before="100" w:line="240"/>
+              <w:ind w:left="100" w:right="100" w:firstLine="0" w:firstLineChars="0"/>
+            </w:pPr>
+            <w:r>
+              <w:rPr>
+                <w:rFonts w:ascii="DejaVu Sans" w:hAnsi="DejaVu Sans" w:eastAsia="DejaVu Sans" w:cs="DejaVu Sans"/>
+                <w:i w:val="false"/>
+                <w:b w:val="false"/>
+                <w:u w:val="none"/>
+                <w:sz w:val="22"/>
+                <w:szCs w:val="22"/>
+                <w:color w:val="000000"/>
+              </w:rPr>
+              <w:t xml:space="preserve">CDS</w:t>
+            </w:r>
+          </w:p>
+        </w:tc>
+        <w:tc>
+          <w:tcPr>
+            <w:tcBorders>
+              <w:bottom w:val="single" w:sz="6" w:space="0" w:color="666666"/>
+              <w:top w:val="single" w:sz="6" w:space="0" w:color="666666"/>
+              <w:left w:val="single" w:sz="6" w:space="0" w:color="666666"/>
+              <w:right w:val="single" w:sz="6" w:space="0" w:color="666666"/>
+            </w:tcBorders>
+            <w:shd w:val="clear" w:color="auto" w:fill="FFFFFF"/>
+            <w:tcMar>
+              <w:top w:w="0" w:type="dxa"/>
+              <w:bottom w:w="0" w:type="dxa"/>
+              <w:left w:w="0" w:type="dxa"/>
+              <w:right w:w="0" w:type="dxa"/>
+            </w:tcMar>
+            <w:vAlign w:val="center"/>
+          </w:tcPr>
+          <w:p>
+            <w:pPr>
+              <w:pStyle w:val="Normal"/>
+              <w:jc w:val="center"/>
+              <w:pBdr>
+                <w:bottom w:val="none" w:sz="0" w:space="0" w:color="000000"/>
+                <w:top w:val="none" w:sz="0" w:space="0" w:color="000000"/>
+                <w:left w:val="none" w:sz="0" w:space="0" w:color="000000"/>
+                <w:right w:val="none" w:sz="0" w:space="0" w:color="000000"/>
+              </w:pBdr>
+              <w:spacing w:after="100" w:before="100" w:line="240"/>
+              <w:ind w:left="100" w:right="100" w:firstLine="0" w:firstLineChars="0"/>
+            </w:pPr>
+            <w:r>
+              <w:rPr>
+                <w:rFonts w:ascii="DejaVu Sans" w:hAnsi="DejaVu Sans" w:eastAsia="DejaVu Sans" w:cs="DejaVu Sans"/>
+                <w:i w:val="false"/>
+                <w:b w:val="false"/>
+                <w:u w:val="none"/>
+                <w:sz w:val="22"/>
+                <w:szCs w:val="22"/>
+                <w:color w:val="000000"/>
+              </w:rPr>
+              <w:t xml:space="preserve">Coding Sequence</w:t>
+            </w:r>
+          </w:p>
+        </w:tc>
+      </w:tr>
+      <w:tr>
+        <w:trPr>
+          <w:trHeight w:val="360" w:hRule="auto"/>
+        </w:trPr>
+        body23
+        <w:tc>
+          <w:tcPr>
+            <w:tcBorders>
+              <w:bottom w:val="single" w:sz="6" w:space="0" w:color="666666"/>
+              <w:top w:val="single" w:sz="6" w:space="0" w:color="666666"/>
+              <w:left w:val="single" w:sz="6" w:space="0" w:color="666666"/>
+              <w:right w:val="single" w:sz="6" w:space="0" w:color="666666"/>
+            </w:tcBorders>
+            <w:shd w:val="clear" w:color="auto" w:fill="FFFFFF"/>
+            <w:tcMar>
+              <w:top w:w="0" w:type="dxa"/>
+              <w:bottom w:w="0" w:type="dxa"/>
+              <w:left w:w="0" w:type="dxa"/>
+              <w:right w:w="0" w:type="dxa"/>
+            </w:tcMar>
+            <w:vAlign w:val="center"/>
+          </w:tcPr>
+          <w:p>
+            <w:pPr>
+              <w:pStyle w:val="Normal"/>
+              <w:jc w:val="center"/>
+              <w:pBdr>
+                <w:bottom w:val="none" w:sz="0" w:space="0" w:color="000000"/>
+                <w:top w:val="none" w:sz="0" w:space="0" w:color="000000"/>
+                <w:left w:val="none" w:sz="0" w:space="0" w:color="000000"/>
+                <w:right w:val="none" w:sz="0" w:space="0" w:color="000000"/>
+              </w:pBdr>
+              <w:spacing w:after="100" w:before="100" w:line="240"/>
+              <w:ind w:left="100" w:right="100" w:firstLine="0" w:firstLineChars="0"/>
+            </w:pPr>
+            <w:r>
+              <w:rPr>
+                <w:rFonts w:ascii="DejaVu Sans" w:hAnsi="DejaVu Sans" w:eastAsia="DejaVu Sans" w:cs="DejaVu Sans"/>
+                <w:i w:val="false"/>
+                <w:b w:val="false"/>
+                <w:u w:val="none"/>
+                <w:sz w:val="22"/>
+                <w:szCs w:val="22"/>
+                <w:color w:val="000000"/>
+              </w:rPr>
+              <w:t xml:space="preserve">MLTU</w:t>
+            </w:r>
+          </w:p>
+        </w:tc>
+        <w:tc>
+          <w:tcPr>
+            <w:tcBorders>
+              <w:bottom w:val="single" w:sz="6" w:space="0" w:color="666666"/>
+              <w:top w:val="single" w:sz="6" w:space="0" w:color="666666"/>
+              <w:left w:val="single" w:sz="6" w:space="0" w:color="666666"/>
+              <w:right w:val="single" w:sz="6" w:space="0" w:color="666666"/>
+            </w:tcBorders>
+            <w:shd w:val="clear" w:color="auto" w:fill="FFFFFF"/>
+            <w:tcMar>
+              <w:top w:w="0" w:type="dxa"/>
+              <w:bottom w:w="0" w:type="dxa"/>
+              <w:left w:w="0" w:type="dxa"/>
+              <w:right w:w="0" w:type="dxa"/>
+            </w:tcMar>
+            <w:vAlign w:val="center"/>
+          </w:tcPr>
+          <w:p>
+            <w:pPr>
+              <w:pStyle w:val="Normal"/>
+              <w:jc w:val="center"/>
+              <w:pBdr>
+                <w:bottom w:val="none" w:sz="0" w:space="0" w:color="000000"/>
+                <w:top w:val="none" w:sz="0" w:space="0" w:color="000000"/>
+                <w:left w:val="none" w:sz="0" w:space="0" w:color="000000"/>
+                <w:right w:val="none" w:sz="0" w:space="0" w:color="000000"/>
+              </w:pBdr>
+              <w:spacing w:after="100" w:before="100" w:line="240"/>
+              <w:ind w:left="100" w:right="100" w:firstLine="0" w:firstLineChars="0"/>
+            </w:pPr>
+            <w:r>
+              <w:rPr>
+                <w:rFonts w:ascii="DejaVu Sans" w:hAnsi="DejaVu Sans" w:eastAsia="DejaVu Sans" w:cs="DejaVu Sans"/>
+                <w:i w:val="false"/>
+                <w:b w:val="false"/>
+                <w:u w:val="none"/>
+                <w:sz w:val="22"/>
+                <w:szCs w:val="22"/>
+                <w:color w:val="000000"/>
+              </w:rPr>
+              <w:t xml:space="preserve">Major Late Transcription Unit</w:t>
+            </w:r>
+          </w:p>
+        </w:tc>
+      </w:tr>
+      <w:tr>
+        <w:trPr>
+          <w:trHeight w:val="360" w:hRule="auto"/>
+        </w:trPr>
+        body24
+        <w:tc>
+          <w:tcPr>
+            <w:tcBorders>
+              <w:bottom w:val="single" w:sz="6" w:space="0" w:color="666666"/>
+              <w:top w:val="single" w:sz="6" w:space="0" w:color="666666"/>
+              <w:left w:val="single" w:sz="6" w:space="0" w:color="666666"/>
+              <w:right w:val="single" w:sz="6" w:space="0" w:color="666666"/>
+            </w:tcBorders>
+            <w:shd w:val="clear" w:color="auto" w:fill="FFFFFF"/>
+            <w:tcMar>
+              <w:top w:w="0" w:type="dxa"/>
+              <w:bottom w:w="0" w:type="dxa"/>
+              <w:left w:w="0" w:type="dxa"/>
+              <w:right w:w="0" w:type="dxa"/>
+            </w:tcMar>
+            <w:vAlign w:val="center"/>
+          </w:tcPr>
+          <w:p>
+            <w:pPr>
+              <w:pStyle w:val="Normal"/>
+              <w:jc w:val="center"/>
+              <w:pBdr>
+                <w:bottom w:val="none" w:sz="0" w:space="0" w:color="000000"/>
+                <w:top w:val="none" w:sz="0" w:space="0" w:color="000000"/>
+                <w:left w:val="none" w:sz="0" w:space="0" w:color="000000"/>
+                <w:right w:val="none" w:sz="0" w:space="0" w:color="000000"/>
+              </w:pBdr>
+              <w:spacing w:after="100" w:before="100" w:line="240"/>
+              <w:ind w:left="100" w:right="100" w:firstLine="0" w:firstLineChars="0"/>
+            </w:pPr>
+            <w:r>
+              <w:rPr>
+                <w:rFonts w:ascii="DejaVu Sans" w:hAnsi="DejaVu Sans" w:eastAsia="DejaVu Sans" w:cs="DejaVu Sans"/>
+                <w:i w:val="false"/>
+                <w:b w:val="false"/>
+                <w:u w:val="none"/>
+                <w:sz w:val="22"/>
+                <w:szCs w:val="22"/>
+                <w:color w:val="000000"/>
+              </w:rPr>
+              <w:t xml:space="preserve">TPL</w:t>
+            </w:r>
+          </w:p>
+        </w:tc>
+        <w:tc>
+          <w:tcPr>
+            <w:tcBorders>
+              <w:bottom w:val="single" w:sz="6" w:space="0" w:color="666666"/>
+              <w:top w:val="single" w:sz="6" w:space="0" w:color="666666"/>
+              <w:left w:val="single" w:sz="6" w:space="0" w:color="666666"/>
+              <w:right w:val="single" w:sz="6" w:space="0" w:color="666666"/>
+            </w:tcBorders>
+            <w:shd w:val="clear" w:color="auto" w:fill="FFFFFF"/>
+            <w:tcMar>
+              <w:top w:w="0" w:type="dxa"/>
+              <w:bottom w:w="0" w:type="dxa"/>
+              <w:left w:w="0" w:type="dxa"/>
+              <w:right w:w="0" w:type="dxa"/>
+            </w:tcMar>
+            <w:vAlign w:val="center"/>
+          </w:tcPr>
+          <w:p>
+            <w:pPr>
+              <w:pStyle w:val="Normal"/>
+              <w:jc w:val="center"/>
+              <w:pBdr>
+                <w:bottom w:val="none" w:sz="0" w:space="0" w:color="000000"/>
+                <w:top w:val="none" w:sz="0" w:space="0" w:color="000000"/>
+                <w:left w:val="none" w:sz="0" w:space="0" w:color="000000"/>
+                <w:right w:val="none" w:sz="0" w:space="0" w:color="000000"/>
+              </w:pBdr>
+              <w:spacing w:after="100" w:before="100" w:line="240"/>
+              <w:ind w:left="100" w:right="100" w:firstLine="0" w:firstLineChars="0"/>
+            </w:pPr>
+            <w:r>
+              <w:rPr>
+                <w:rFonts w:ascii="DejaVu Sans" w:hAnsi="DejaVu Sans" w:eastAsia="DejaVu Sans" w:cs="DejaVu Sans"/>
+                <w:i w:val="false"/>
+                <w:b w:val="false"/>
+                <w:u w:val="none"/>
+                <w:sz w:val="22"/>
+                <w:szCs w:val="22"/>
+                <w:color w:val="000000"/>
+              </w:rPr>
+              <w:t xml:space="preserve">Tripartite Leader</w:t>
+            </w:r>
+          </w:p>
+        </w:tc>
+      </w:tr>
+      <w:tr>
+        <w:trPr>
+          <w:trHeight w:val="360" w:hRule="auto"/>
+        </w:trPr>
+        body25
+        <w:tc>
+          <w:tcPr>
+            <w:tcBorders>
+              <w:bottom w:val="single" w:sz="6" w:space="0" w:color="666666"/>
+              <w:top w:val="single" w:sz="6" w:space="0" w:color="666666"/>
+              <w:left w:val="single" w:sz="6" w:space="0" w:color="666666"/>
+              <w:right w:val="single" w:sz="6" w:space="0" w:color="666666"/>
+            </w:tcBorders>
+            <w:shd w:val="clear" w:color="auto" w:fill="FFFFFF"/>
+            <w:tcMar>
+              <w:top w:w="0" w:type="dxa"/>
+              <w:bottom w:w="0" w:type="dxa"/>
+              <w:left w:w="0" w:type="dxa"/>
+              <w:right w:w="0" w:type="dxa"/>
+            </w:tcMar>
+            <w:vAlign w:val="center"/>
+          </w:tcPr>
+          <w:p>
+            <w:pPr>
+              <w:pStyle w:val="Normal"/>
+              <w:jc w:val="center"/>
+              <w:pBdr>
+                <w:bottom w:val="none" w:sz="0" w:space="0" w:color="000000"/>
+                <w:top w:val="none" w:sz="0" w:space="0" w:color="000000"/>
+                <w:left w:val="none" w:sz="0" w:space="0" w:color="000000"/>
+                <w:right w:val="none" w:sz="0" w:space="0" w:color="000000"/>
+              </w:pBdr>
+              <w:spacing w:after="100" w:before="100" w:line="240"/>
+              <w:ind w:left="100" w:right="100" w:firstLine="0" w:firstLineChars="0"/>
+            </w:pPr>
+            <w:r>
+              <w:rPr>
+                <w:rFonts w:ascii="DejaVu Sans" w:hAnsi="DejaVu Sans" w:eastAsia="DejaVu Sans" w:cs="DejaVu Sans"/>
+                <w:i w:val="false"/>
+                <w:b w:val="false"/>
+                <w:u w:val="none"/>
+                <w:sz w:val="22"/>
+                <w:szCs w:val="22"/>
+                <w:color w:val="000000"/>
+              </w:rPr>
+              <w:t xml:space="preserve">sTPL</w:t>
+            </w:r>
+          </w:p>
+        </w:tc>
+        <w:tc>
+          <w:tcPr>
+            <w:tcBorders>
+              <w:bottom w:val="single" w:sz="6" w:space="0" w:color="666666"/>
+              <w:top w:val="single" w:sz="6" w:space="0" w:color="666666"/>
+              <w:left w:val="single" w:sz="6" w:space="0" w:color="666666"/>
+              <w:right w:val="single" w:sz="6" w:space="0" w:color="666666"/>
+            </w:tcBorders>
+            <w:shd w:val="clear" w:color="auto" w:fill="FFFFFF"/>
+            <w:tcMar>
+              <w:top w:w="0" w:type="dxa"/>
+              <w:bottom w:w="0" w:type="dxa"/>
+              <w:left w:w="0" w:type="dxa"/>
+              <w:right w:w="0" w:type="dxa"/>
+            </w:tcMar>
+            <w:vAlign w:val="center"/>
+          </w:tcPr>
+          <w:p>
+            <w:pPr>
+              <w:pStyle w:val="Normal"/>
+              <w:jc w:val="center"/>
+              <w:pBdr>
+                <w:bottom w:val="none" w:sz="0" w:space="0" w:color="000000"/>
+                <w:top w:val="none" w:sz="0" w:space="0" w:color="000000"/>
+                <w:left w:val="none" w:sz="0" w:space="0" w:color="000000"/>
+                <w:right w:val="none" w:sz="0" w:space="0" w:color="000000"/>
+              </w:pBdr>
+              <w:spacing w:after="100" w:before="100" w:line="240"/>
+              <w:ind w:left="100" w:right="100" w:firstLine="0" w:firstLineChars="0"/>
+            </w:pPr>
+            <w:r>
+              <w:rPr>
+                <w:rFonts w:ascii="DejaVu Sans" w:hAnsi="DejaVu Sans" w:eastAsia="DejaVu Sans" w:cs="DejaVu Sans"/>
+                <w:i w:val="false"/>
+                <w:b w:val="false"/>
+                <w:u w:val="none"/>
+                <w:sz w:val="22"/>
+                <w:szCs w:val="22"/>
+                <w:color w:val="000000"/>
+              </w:rPr>
+              <w:t xml:space="preserve">Short Tripartite Leader</w:t>
+            </w:r>
+          </w:p>
+        </w:tc>
+      </w:tr>
+      <w:tr>
+        <w:trPr>
+          <w:trHeight w:val="360" w:hRule="auto"/>
+        </w:trPr>
+        body26
+        <w:tc>
+          <w:tcPr>
+            <w:tcBorders>
+              <w:bottom w:val="single" w:sz="6" w:space="0" w:color="666666"/>
+              <w:top w:val="single" w:sz="6" w:space="0" w:color="666666"/>
+              <w:left w:val="single" w:sz="6" w:space="0" w:color="666666"/>
+              <w:right w:val="single" w:sz="6" w:space="0" w:color="666666"/>
+            </w:tcBorders>
+            <w:shd w:val="clear" w:color="auto" w:fill="FFFFFF"/>
+            <w:tcMar>
+              <w:top w:w="0" w:type="dxa"/>
+              <w:bottom w:w="0" w:type="dxa"/>
+              <w:left w:w="0" w:type="dxa"/>
+              <w:right w:w="0" w:type="dxa"/>
+            </w:tcMar>
+            <w:vAlign w:val="center"/>
+          </w:tcPr>
+          <w:p>
+            <w:pPr>
+              <w:pStyle w:val="Normal"/>
+              <w:jc w:val="center"/>
+              <w:pBdr>
+                <w:bottom w:val="none" w:sz="0" w:space="0" w:color="000000"/>
+                <w:top w:val="none" w:sz="0" w:space="0" w:color="000000"/>
+                <w:left w:val="none" w:sz="0" w:space="0" w:color="000000"/>
+                <w:right w:val="none" w:sz="0" w:space="0" w:color="000000"/>
+              </w:pBdr>
+              <w:spacing w:after="100" w:before="100" w:line="240"/>
+              <w:ind w:left="100" w:right="100" w:firstLine="0" w:firstLineChars="0"/>
+            </w:pPr>
+            <w:r>
+              <w:rPr>
+                <w:rFonts w:ascii="DejaVu Sans" w:hAnsi="DejaVu Sans" w:eastAsia="DejaVu Sans" w:cs="DejaVu Sans"/>
+                <w:i w:val="false"/>
+                <w:b w:val="false"/>
+                <w:u w:val="none"/>
+                <w:sz w:val="22"/>
+                <w:szCs w:val="22"/>
+                <w:color w:val="000000"/>
+              </w:rPr>
+              <w:t xml:space="preserve">TPL3</w:t>
+            </w:r>
+          </w:p>
+        </w:tc>
+        <w:tc>
+          <w:tcPr>
+            <w:tcBorders>
+              <w:bottom w:val="single" w:sz="6" w:space="0" w:color="666666"/>
+              <w:top w:val="single" w:sz="6" w:space="0" w:color="666666"/>
+              <w:left w:val="single" w:sz="6" w:space="0" w:color="666666"/>
+              <w:right w:val="single" w:sz="6" w:space="0" w:color="666666"/>
+            </w:tcBorders>
+            <w:shd w:val="clear" w:color="auto" w:fill="FFFFFF"/>
+            <w:tcMar>
+              <w:top w:w="0" w:type="dxa"/>
+              <w:bottom w:w="0" w:type="dxa"/>
+              <w:left w:w="0" w:type="dxa"/>
+              <w:right w:w="0" w:type="dxa"/>
+            </w:tcMar>
+            <w:vAlign w:val="center"/>
+          </w:tcPr>
+          <w:p>
+            <w:pPr>
+              <w:pStyle w:val="Normal"/>
+              <w:jc w:val="center"/>
+              <w:pBdr>
+                <w:bottom w:val="none" w:sz="0" w:space="0" w:color="000000"/>
+                <w:top w:val="none" w:sz="0" w:space="0" w:color="000000"/>
+                <w:left w:val="none" w:sz="0" w:space="0" w:color="000000"/>
+                <w:right w:val="none" w:sz="0" w:space="0" w:color="000000"/>
+              </w:pBdr>
+              <w:spacing w:after="100" w:before="100" w:line="240"/>
+              <w:ind w:left="100" w:right="100" w:firstLine="0" w:firstLineChars="0"/>
+            </w:pPr>
+            <w:r>
+              <w:rPr>
+                <w:rFonts w:ascii="DejaVu Sans" w:hAnsi="DejaVu Sans" w:eastAsia="DejaVu Sans" w:cs="DejaVu Sans"/>
+                <w:i w:val="false"/>
+                <w:b w:val="false"/>
+                <w:u w:val="none"/>
+                <w:sz w:val="22"/>
+                <w:szCs w:val="22"/>
+                <w:color w:val="000000"/>
+              </w:rPr>
+              <w:t xml:space="preserve">Third exon of Tripartite Leader</w:t>
+            </w:r>
+          </w:p>
+        </w:tc>
+      </w:tr>
+      <w:tr>
+        <w:trPr>
+          <w:trHeight w:val="360" w:hRule="auto"/>
+        </w:trPr>
+        body27
+        <w:tc>
+          <w:tcPr>
+            <w:tcBorders>
+              <w:bottom w:val="single" w:sz="6" w:space="0" w:color="666666"/>
+              <w:top w:val="single" w:sz="6" w:space="0" w:color="666666"/>
+              <w:left w:val="single" w:sz="6" w:space="0" w:color="666666"/>
+              <w:right w:val="single" w:sz="6" w:space="0" w:color="666666"/>
+            </w:tcBorders>
+            <w:shd w:val="clear" w:color="auto" w:fill="FFFFFF"/>
+            <w:tcMar>
+              <w:top w:w="0" w:type="dxa"/>
+              <w:bottom w:w="0" w:type="dxa"/>
+              <w:left w:w="0" w:type="dxa"/>
+              <w:right w:w="0" w:type="dxa"/>
+            </w:tcMar>
+            <w:vAlign w:val="center"/>
+          </w:tcPr>
+          <w:p>
+            <w:pPr>
+              <w:pStyle w:val="Normal"/>
+              <w:jc w:val="center"/>
+              <w:pBdr>
+                <w:bottom w:val="none" w:sz="0" w:space="0" w:color="000000"/>
+                <w:top w:val="none" w:sz="0" w:space="0" w:color="000000"/>
+                <w:left w:val="none" w:sz="0" w:space="0" w:color="000000"/>
+                <w:right w:val="none" w:sz="0" w:space="0" w:color="000000"/>
+              </w:pBdr>
+              <w:spacing w:after="100" w:before="100" w:line="240"/>
+              <w:ind w:left="100" w:right="100" w:firstLine="0" w:firstLineChars="0"/>
+            </w:pPr>
+            <w:r>
+              <w:rPr>
+                <w:rFonts w:ascii="DejaVu Sans" w:hAnsi="DejaVu Sans" w:eastAsia="DejaVu Sans" w:cs="DejaVu Sans"/>
+                <w:i w:val="false"/>
+                <w:b w:val="false"/>
+                <w:u w:val="none"/>
+                <w:sz w:val="22"/>
+                <w:szCs w:val="22"/>
+                <w:color w:val="000000"/>
+              </w:rPr>
+              <w:t xml:space="preserve">GCN</w:t>
+            </w:r>
+          </w:p>
+        </w:tc>
+        <w:tc>
+          <w:tcPr>
+            <w:tcBorders>
+              <w:bottom w:val="single" w:sz="6" w:space="0" w:color="666666"/>
+              <w:top w:val="single" w:sz="6" w:space="0" w:color="666666"/>
+              <w:left w:val="single" w:sz="6" w:space="0" w:color="666666"/>
+              <w:right w:val="single" w:sz="6" w:space="0" w:color="666666"/>
+            </w:tcBorders>
+            <w:shd w:val="clear" w:color="auto" w:fill="FFFFFF"/>
+            <w:tcMar>
+              <w:top w:w="0" w:type="dxa"/>
+              <w:bottom w:w="0" w:type="dxa"/>
+              <w:left w:w="0" w:type="dxa"/>
+              <w:right w:w="0" w:type="dxa"/>
+            </w:tcMar>
+            <w:vAlign w:val="center"/>
+          </w:tcPr>
+          <w:p>
+            <w:pPr>
+              <w:pStyle w:val="Normal"/>
+              <w:jc w:val="center"/>
+              <w:pBdr>
+                <w:bottom w:val="none" w:sz="0" w:space="0" w:color="000000"/>
+                <w:top w:val="none" w:sz="0" w:space="0" w:color="000000"/>
+                <w:left w:val="none" w:sz="0" w:space="0" w:color="000000"/>
+                <w:right w:val="none" w:sz="0" w:space="0" w:color="000000"/>
+              </w:pBdr>
+              <w:spacing w:after="100" w:before="100" w:line="240"/>
+              <w:ind w:left="100" w:right="100" w:firstLine="0" w:firstLineChars="0"/>
+            </w:pPr>
+            <w:r>
+              <w:rPr>
+                <w:rFonts w:ascii="DejaVu Sans" w:hAnsi="DejaVu Sans" w:eastAsia="DejaVu Sans" w:cs="DejaVu Sans"/>
+                <w:i w:val="false"/>
+                <w:b w:val="false"/>
+                <w:u w:val="none"/>
+                <w:sz w:val="22"/>
+                <w:szCs w:val="22"/>
+                <w:color w:val="000000"/>
+              </w:rPr>
+              <w:t xml:space="preserve">Genome Copy Number</w:t>
+            </w:r>
+          </w:p>
+        </w:tc>
+      </w:tr>
+    </w:tbl>
+    <w:p>
+      <w:r>
+        <w:br w:type="page"/>
+      </w:r>
+    </w:p>
+    <w:p>
+      <w:pPr>
+        <w:pStyle w:val="FirstParagraph"/>
+      </w:pPr>
+      <w:r>
+        <w:t xml:space="preserve">Hemorrhagic enteritis (HE) is a disease of turkey poults characterized by immunosuppression, bloody diarrhea, and up to 80% mortality. This disease is caused by</w:t>
       </w:r>
       <w:r>
         <w:t xml:space="preserve"> </w:t>
@@ -66,10 +2725,10 @@
         <w:t xml:space="preserve"> </w:t>
       </w:r>
       <w:r>
-        <w:t xml:space="preserve">(THEV) of which avirulent strains (THEV-A) that do not cause HE but retain the immunosuppressive ability have been isolated. The THEV-A Virginia Avirulent Strain (VAS) is still used as a live vaccine despite its immunosuppressive properties. Thus, vaccinated birds are rendered more susceptible to opportunistic infections and death than unvaccinated cohorts. To establish the genetic basis by which VAS brings about IS leading to its mitigation, it is imperative that the viral gene(s) mediating the IS be well-characterized. As the viral splicing and gene expression patterns are unknown, the most pressing need was for a well-characterized transcriptome of THEV. Also, the detailed characterization of a non-human adenovirus splice map, which is scantily studied, provides valuable insights into the differences of various adenovirus splicing patterns.</w:t>
+        <w:t xml:space="preserve">(THEV) of which avirulent strains that do not cause HE but retain the immunosuppressive ability have been isolated. The Virginia Avirulent Strain (VAS) is still used as a live vaccine despite its immunosuppressive properties. Thus, vaccinated birds are rendered more susceptible to opportunistic infections and death than unvaccinated cohorts. To establish the genetic basis by which VAS brings about immunosuppression leading to its mitigation, it is imperative that the viral gene(s) mediating the immunosuppression be well-characterized. As the viral splicing and gene expression patterns are unknown, the most pressing need was for a well-characterized transcriptome of THEV. Also, the detailed characterization of a non-human adenovirus splice map, which are scantily studied, provides valuable insights into the differences of various adenovirus splicing patterns.</w:t>
       </w:r>
     </w:p>
-    <w:bookmarkEnd w:id="20"/>
+    <w:bookmarkEnd w:id="21"/>
     <w:sectPr>
       <w:footerReference r:id="rId10" w:type="even"/>
       <w:footerReference r:id="rId9" w:type="default"/>

</xml_diff>